<commit_message>
Add 2 material version
</commit_message>
<xml_diff>
--- a/tournaments/output/FW tournament details readme.docx
+++ b/tournaments/output/FW tournament details readme.docx
@@ -1875,13 +1875,216 @@
         <w:t>Agent Work Order Goals:</w:t>
       </w:r>
       <w:r>
+        <w:t xml:space="preserve"> mixed goals </w:t>
+      </w:r>
+    </w:p>
+    <w:p>
+      <w:pPr>
+        <w:pStyle w:val="xmsonormal"/>
+        <w:numPr>
+          <w:ilvl w:val="0"/>
+          <w:numId w:val="2"/>
+        </w:numPr>
+      </w:pPr>
+      <w:r>
+        <w:rPr>
+          <w:i/>
+          <w:iCs/>
+        </w:rPr>
+        <w:t>Total game number:</w:t>
+      </w:r>
+      <w:r>
+        <w:t xml:space="preserve"> 6000 games</w:t>
+      </w:r>
+    </w:p>
+    <w:p>
+      <w:pPr>
+        <w:pStyle w:val="xmsonormal"/>
+        <w:numPr>
+          <w:ilvl w:val="0"/>
+          <w:numId w:val="2"/>
+        </w:numPr>
+      </w:pPr>
+      <w:r>
+        <w:rPr>
+          <w:i/>
+          <w:iCs/>
+        </w:rPr>
+        <w:t>Work Order Batch Size</w:t>
+      </w:r>
+      <w:r>
+        <w:t xml:space="preserve">: 20 instances per work order before goal change </w:t>
+      </w:r>
+    </w:p>
+    <w:p>
+      <w:pPr>
+        <w:pStyle w:val="xmsonormal"/>
+        <w:numPr>
+          <w:ilvl w:val="0"/>
+          <w:numId w:val="2"/>
+        </w:numPr>
+      </w:pPr>
+      <w:r>
+        <w:rPr>
+          <w:i/>
+          <w:iCs/>
+        </w:rPr>
+        <w:t>Task</w:t>
+      </w:r>
+      <w:r>
+        <w:rPr>
+          <w:i/>
+          <w:iCs/>
+        </w:rPr>
+        <w:t xml:space="preserve">s: </w:t>
+      </w:r>
+    </w:p>
+    <w:p>
+      <w:pPr>
+        <w:pStyle w:val="xmsonormal"/>
+        <w:numPr>
+          <w:ilvl w:val="1"/>
+          <w:numId w:val="2"/>
+        </w:numPr>
+      </w:pPr>
+      <w:r>
+        <w:rPr>
+          <w:i/>
+          <w:iCs/>
+        </w:rPr>
+        <w:t xml:space="preserve">Task Type: </w:t>
+      </w:r>
+      <w:r>
+        <w:t>Assembly task</w:t>
+      </w:r>
+    </w:p>
+    <w:p>
+      <w:pPr>
+        <w:pStyle w:val="xmsonormal"/>
+        <w:numPr>
+          <w:ilvl w:val="1"/>
+          <w:numId w:val="2"/>
+        </w:numPr>
+      </w:pPr>
+      <w:r>
+        <w:rPr>
+          <w:i/>
+          <w:iCs/>
+        </w:rPr>
+        <w:t>U</w:t>
+      </w:r>
+      <w:r>
+        <w:rPr>
+          <w:i/>
+          <w:iCs/>
+        </w:rPr>
+        <w:t>nique tool types:</w:t>
+      </w:r>
+      <w:r>
+        <w:t xml:space="preserve"> Pickaxe, Shovel, Hatchet, Glasscutter</w:t>
+      </w:r>
+    </w:p>
+    <w:p>
+      <w:pPr>
+        <w:pStyle w:val="xmsonormal"/>
+        <w:numPr>
+          <w:ilvl w:val="1"/>
+          <w:numId w:val="2"/>
+        </w:numPr>
+      </w:pPr>
+      <w:r>
+        <w:rPr>
+          <w:i/>
+          <w:iCs/>
+        </w:rPr>
+        <w:t>Number of each tool per instance:</w:t>
+      </w:r>
+      <w:r>
+        <w:t xml:space="preserve"> 2</w:t>
+      </w:r>
+    </w:p>
+    <w:p>
+      <w:pPr>
+        <w:pStyle w:val="xmsonormal"/>
+        <w:numPr>
+          <w:ilvl w:val="1"/>
+          <w:numId w:val="2"/>
+        </w:numPr>
+      </w:pPr>
+      <w:r>
+        <w:rPr>
+          <w:i/>
+          <w:iCs/>
+        </w:rPr>
+        <w:t>Number of each tool total:</w:t>
+      </w:r>
+      <w:r>
+        <w:t xml:space="preserve"> 50</w:t>
+      </w:r>
+    </w:p>
+    <w:p>
+      <w:pPr>
+        <w:pStyle w:val="xmsonormal"/>
+        <w:numPr>
+          <w:ilvl w:val="1"/>
+          <w:numId w:val="2"/>
+        </w:numPr>
+      </w:pPr>
+      <w:r>
+        <w:rPr>
+          <w:i/>
+          <w:iCs/>
+        </w:rPr>
+        <w:t xml:space="preserve">Unique </w:t>
+      </w:r>
+      <w:r>
+        <w:rPr>
+          <w:i/>
+          <w:iCs/>
+        </w:rPr>
+        <w:t>Materials required:</w:t>
+      </w:r>
+      <w:r>
+        <w:t xml:space="preserve"> Titanium, Wood, Clay, Glass</w:t>
+      </w:r>
+    </w:p>
+    <w:p>
+      <w:pPr>
+        <w:pStyle w:val="xmsonormal"/>
+      </w:pPr>
+    </w:p>
+    <w:p>
+      <w:r>
+        <w:rPr>
+          <w:b/>
+          <w:bCs/>
+        </w:rPr>
+        <w:t xml:space="preserve">Tournament name: </w:t>
+      </w:r>
+      <w:r>
         <w:t xml:space="preserve"> </w:t>
       </w:r>
       <w:r>
-        <w:t>mixed</w:t>
-      </w:r>
-      <w:r>
-        <w:t xml:space="preserve"> goals </w:t>
+        <w:t>fw_v2_mixed_1000game_2-20tools_2mat.zip</w:t>
+      </w:r>
+    </w:p>
+    <w:p>
+      <w:pPr>
+        <w:pStyle w:val="xmsonormal"/>
+        <w:numPr>
+          <w:ilvl w:val="0"/>
+          <w:numId w:val="2"/>
+        </w:numPr>
+      </w:pPr>
+      <w:r>
+        <w:rPr>
+          <w:i/>
+          <w:iCs/>
+        </w:rPr>
+        <w:t>Agent Work Order Goals:</w:t>
+      </w:r>
+      <w:r>
+        <w:t xml:space="preserve"> mixed goals </w:t>
       </w:r>
     </w:p>
     <w:p>
@@ -1900,7 +2103,13 @@
         <w:t>Total game number:</w:t>
       </w:r>
       <w:r>
-        <w:t xml:space="preserve"> 6000 games</w:t>
+        <w:t xml:space="preserve"> </w:t>
+      </w:r>
+      <w:r>
+        <w:t>1</w:t>
+      </w:r>
+      <w:r>
+        <w:t>000 games</w:t>
       </w:r>
     </w:p>
     <w:p>
@@ -1987,7 +2196,7 @@
         <w:t>nique tool types:</w:t>
       </w:r>
       <w:r>
-        <w:t xml:space="preserve"> Pickaxe, Shovel, Hatchet, Glasscutter</w:t>
+        <w:t xml:space="preserve"> Pickaxe, Hatchet</w:t>
       </w:r>
     </w:p>
     <w:p>
@@ -2006,29 +2215,32 @@
         <w:t>Number of each tool per instance:</w:t>
       </w:r>
       <w:r>
+        <w:t xml:space="preserve"> 2</w:t>
+      </w:r>
+    </w:p>
+    <w:p>
+      <w:pPr>
+        <w:pStyle w:val="xmsonormal"/>
+        <w:numPr>
+          <w:ilvl w:val="1"/>
+          <w:numId w:val="2"/>
+        </w:numPr>
+      </w:pPr>
+      <w:r>
+        <w:rPr>
+          <w:i/>
+          <w:iCs/>
+        </w:rPr>
+        <w:t>Number of each tool total:</w:t>
+      </w:r>
+      <w:r>
         <w:t xml:space="preserve"> </w:t>
       </w:r>
       <w:r>
         <w:t>2</w:t>
       </w:r>
-    </w:p>
-    <w:p>
-      <w:pPr>
-        <w:pStyle w:val="xmsonormal"/>
-        <w:numPr>
-          <w:ilvl w:val="1"/>
-          <w:numId w:val="2"/>
-        </w:numPr>
-      </w:pPr>
-      <w:r>
-        <w:rPr>
-          <w:i/>
-          <w:iCs/>
-        </w:rPr>
-        <w:t>Number of each tool total:</w:t>
-      </w:r>
-      <w:r>
-        <w:t xml:space="preserve"> 50</w:t>
+      <w:r>
+        <w:t>0</w:t>
       </w:r>
     </w:p>
     <w:p>
@@ -2054,7 +2266,7 @@
         <w:t>Materials required:</w:t>
       </w:r>
       <w:r>
-        <w:t xml:space="preserve"> Titanium, Wood, Clay, Glass</w:t>
+        <w:t xml:space="preserve"> Titanium, Wood</w:t>
       </w:r>
     </w:p>
     <w:p/>
@@ -3057,15 +3269,6 @@
 </file>
 
 <file path=customXml/item1.xml><?xml version="1.0" encoding="utf-8"?>
-<?mso-contentType ?>
-<FormTemplates xmlns="http://schemas.microsoft.com/sharepoint/v3/contenttype/forms">
-  <Display>DocumentLibraryForm</Display>
-  <Edit>DocumentLibraryForm</Edit>
-  <New>DocumentLibraryForm</New>
-</FormTemplates>
-</file>
-
-<file path=customXml/item2.xml><?xml version="1.0" encoding="utf-8"?>
 <ct:contentTypeSchema xmlns:ct="http://schemas.microsoft.com/office/2006/metadata/contentType" xmlns:ma="http://schemas.microsoft.com/office/2006/metadata/properties/metaAttributes" ct:_="" ma:_="" ma:contentTypeName="Document" ma:contentTypeID="0x010100EA27BEF716CF02408D7A8074454A0F90" ma:contentTypeVersion="16" ma:contentTypeDescription="Create a new document." ma:contentTypeScope="" ma:versionID="2a62b760072b998ba4c12e9fc2c4876f">
   <xsd:schema xmlns:xsd="http://www.w3.org/2001/XMLSchema" xmlns:xs="http://www.w3.org/2001/XMLSchema" xmlns:p="http://schemas.microsoft.com/office/2006/metadata/properties" xmlns:ns2="63098ba0-6e21-440b-8e8c-e00fcfe9ced5" xmlns:ns3="5785a206-a66d-461a-95f7-9a1e825ce32f" targetNamespace="http://schemas.microsoft.com/office/2006/metadata/properties" ma:root="true" ma:fieldsID="d04a983867315217254ccb3299350009" ns2:_="" ns3:_="">
     <xsd:import namespace="63098ba0-6e21-440b-8e8c-e00fcfe9ced5"/>
@@ -3308,15 +3511,16 @@
 </ct:contentTypeSchema>
 </file>
 
-<file path=customXml/itemProps1.xml><?xml version="1.0" encoding="utf-8"?>
-<ds:datastoreItem xmlns:ds="http://schemas.openxmlformats.org/officeDocument/2006/customXml" ds:itemID="{9F250F69-BFD4-48D3-8D41-F3EB5308FE03}">
-  <ds:schemaRefs>
-    <ds:schemaRef ds:uri="http://schemas.microsoft.com/sharepoint/v3/contenttype/forms"/>
-  </ds:schemaRefs>
-</ds:datastoreItem>
+<file path=customXml/item2.xml><?xml version="1.0" encoding="utf-8"?>
+<?mso-contentType ?>
+<FormTemplates xmlns="http://schemas.microsoft.com/sharepoint/v3/contenttype/forms">
+  <Display>DocumentLibraryForm</Display>
+  <Edit>DocumentLibraryForm</Edit>
+  <New>DocumentLibraryForm</New>
+</FormTemplates>
 </file>
 
-<file path=customXml/itemProps2.xml><?xml version="1.0" encoding="utf-8"?>
+<file path=customXml/itemProps1.xml><?xml version="1.0" encoding="utf-8"?>
 <ds:datastoreItem xmlns:ds="http://schemas.openxmlformats.org/officeDocument/2006/customXml" ds:itemID="{4434F4A2-7735-4DAF-B3BF-97DE8605EFF6}">
   <ds:schemaRefs>
     <ds:schemaRef ds:uri="http://schemas.microsoft.com/office/2006/metadata/contentType"/>
@@ -3333,4 +3537,12 @@
     <ds:schemaRef ds:uri="http://schemas.microsoft.com/internal/obd"/>
   </ds:schemaRefs>
 </ds:datastoreItem>
+</file>
+
+<file path=customXml/itemProps2.xml><?xml version="1.0" encoding="utf-8"?>
+<ds:datastoreItem xmlns:ds="http://schemas.openxmlformats.org/officeDocument/2006/customXml" ds:itemID="{9F250F69-BFD4-48D3-8D41-F3EB5308FE03}">
+  <ds:schemaRefs>
+    <ds:schemaRef ds:uri="http://schemas.microsoft.com/sharepoint/v3/contenttype/forms"/>
+  </ds:schemaRefs>
+</ds:datastoreItem>
 </file>
</xml_diff>

<commit_message>
add synced 2-50 tool tourn
</commit_message>
<xml_diff>
--- a/tournaments/output/FW tournament details readme.docx
+++ b/tournaments/output/FW tournament details readme.docx
@@ -9,6 +9,7 @@
           <w:bCs/>
         </w:rPr>
       </w:pPr>
+      <w:proofErr w:type="spellStart"/>
       <w:r>
         <w:rPr>
           <w:b/>
@@ -16,6 +17,7 @@
         </w:rPr>
         <w:t>OpenSHELL</w:t>
       </w:r>
+      <w:proofErr w:type="spellEnd"/>
       <w:r>
         <w:rPr>
           <w:b/>
@@ -2059,6 +2061,223 @@
           <w:b/>
           <w:bCs/>
         </w:rPr>
+        <w:t>Tournament name:</w:t>
+      </w:r>
+      <w:r>
+        <w:t xml:space="preserve"> </w:t>
+      </w:r>
+      <w:r>
+        <w:t>fw_v2_sync_6000game_2-50tools_4mat</w:t>
+      </w:r>
+      <w:r>
+        <w:t>.zip</w:t>
+      </w:r>
+    </w:p>
+    <w:p>
+      <w:pPr>
+        <w:pStyle w:val="xmsonormal"/>
+        <w:numPr>
+          <w:ilvl w:val="0"/>
+          <w:numId w:val="2"/>
+        </w:numPr>
+      </w:pPr>
+      <w:r>
+        <w:rPr>
+          <w:i/>
+          <w:iCs/>
+        </w:rPr>
+        <w:t>Agent Work Order Goals:</w:t>
+      </w:r>
+      <w:r>
+        <w:t xml:space="preserve"> mixed goals </w:t>
+      </w:r>
+    </w:p>
+    <w:p>
+      <w:pPr>
+        <w:pStyle w:val="xmsonormal"/>
+        <w:numPr>
+          <w:ilvl w:val="0"/>
+          <w:numId w:val="2"/>
+        </w:numPr>
+      </w:pPr>
+      <w:r>
+        <w:rPr>
+          <w:i/>
+          <w:iCs/>
+        </w:rPr>
+        <w:t>Total game number:</w:t>
+      </w:r>
+      <w:r>
+        <w:t xml:space="preserve"> 6000 games</w:t>
+      </w:r>
+    </w:p>
+    <w:p>
+      <w:pPr>
+        <w:pStyle w:val="xmsonormal"/>
+        <w:numPr>
+          <w:ilvl w:val="0"/>
+          <w:numId w:val="2"/>
+        </w:numPr>
+      </w:pPr>
+      <w:r>
+        <w:rPr>
+          <w:i/>
+          <w:iCs/>
+        </w:rPr>
+        <w:t>Work Order Batch Size</w:t>
+      </w:r>
+      <w:r>
+        <w:t xml:space="preserve">: 20 instances per work order before goal change </w:t>
+      </w:r>
+    </w:p>
+    <w:p>
+      <w:pPr>
+        <w:pStyle w:val="xmsonormal"/>
+        <w:numPr>
+          <w:ilvl w:val="0"/>
+          <w:numId w:val="2"/>
+        </w:numPr>
+      </w:pPr>
+      <w:r>
+        <w:rPr>
+          <w:i/>
+          <w:iCs/>
+        </w:rPr>
+        <w:t>Task</w:t>
+      </w:r>
+      <w:r>
+        <w:rPr>
+          <w:i/>
+          <w:iCs/>
+        </w:rPr>
+        <w:t xml:space="preserve">s: </w:t>
+      </w:r>
+    </w:p>
+    <w:p>
+      <w:pPr>
+        <w:pStyle w:val="xmsonormal"/>
+        <w:numPr>
+          <w:ilvl w:val="1"/>
+          <w:numId w:val="2"/>
+        </w:numPr>
+      </w:pPr>
+      <w:r>
+        <w:rPr>
+          <w:i/>
+          <w:iCs/>
+        </w:rPr>
+        <w:t xml:space="preserve">Task Type: </w:t>
+      </w:r>
+      <w:r>
+        <w:t>Assembly task</w:t>
+      </w:r>
+    </w:p>
+    <w:p>
+      <w:pPr>
+        <w:pStyle w:val="xmsonormal"/>
+        <w:numPr>
+          <w:ilvl w:val="1"/>
+          <w:numId w:val="2"/>
+        </w:numPr>
+      </w:pPr>
+      <w:r>
+        <w:rPr>
+          <w:i/>
+          <w:iCs/>
+        </w:rPr>
+        <w:t>U</w:t>
+      </w:r>
+      <w:r>
+        <w:rPr>
+          <w:i/>
+          <w:iCs/>
+        </w:rPr>
+        <w:t>nique tool types:</w:t>
+      </w:r>
+      <w:r>
+        <w:t xml:space="preserve"> Pickaxe, Shovel, Hatchet, Glasscutter</w:t>
+      </w:r>
+    </w:p>
+    <w:p>
+      <w:pPr>
+        <w:pStyle w:val="xmsonormal"/>
+        <w:numPr>
+          <w:ilvl w:val="1"/>
+          <w:numId w:val="2"/>
+        </w:numPr>
+      </w:pPr>
+      <w:r>
+        <w:rPr>
+          <w:i/>
+          <w:iCs/>
+        </w:rPr>
+        <w:t>Number of each tool per instance:</w:t>
+      </w:r>
+      <w:r>
+        <w:t xml:space="preserve"> 2</w:t>
+      </w:r>
+    </w:p>
+    <w:p>
+      <w:pPr>
+        <w:pStyle w:val="xmsonormal"/>
+        <w:numPr>
+          <w:ilvl w:val="1"/>
+          <w:numId w:val="2"/>
+        </w:numPr>
+      </w:pPr>
+      <w:r>
+        <w:rPr>
+          <w:i/>
+          <w:iCs/>
+        </w:rPr>
+        <w:t>Number of each tool total:</w:t>
+      </w:r>
+      <w:r>
+        <w:t xml:space="preserve"> 50</w:t>
+      </w:r>
+    </w:p>
+    <w:p>
+      <w:pPr>
+        <w:pStyle w:val="xmsonormal"/>
+        <w:numPr>
+          <w:ilvl w:val="1"/>
+          <w:numId w:val="2"/>
+        </w:numPr>
+      </w:pPr>
+      <w:r>
+        <w:rPr>
+          <w:i/>
+          <w:iCs/>
+        </w:rPr>
+        <w:t xml:space="preserve">Unique </w:t>
+      </w:r>
+      <w:r>
+        <w:rPr>
+          <w:i/>
+          <w:iCs/>
+        </w:rPr>
+        <w:t>Materials required:</w:t>
+      </w:r>
+      <w:r>
+        <w:t xml:space="preserve"> Titanium, Wood, Clay, Glass</w:t>
+      </w:r>
+    </w:p>
+    <w:p>
+      <w:pPr>
+        <w:pStyle w:val="xmsonormal"/>
+      </w:pPr>
+    </w:p>
+    <w:p>
+      <w:pPr>
+        <w:pStyle w:val="xmsonormal"/>
+      </w:pPr>
+    </w:p>
+    <w:p>
+      <w:r>
+        <w:rPr>
+          <w:b/>
+          <w:bCs/>
+        </w:rPr>
         <w:t xml:space="preserve">Tournament name: </w:t>
       </w:r>
       <w:r>
@@ -2103,13 +2322,7 @@
         <w:t>Total game number:</w:t>
       </w:r>
       <w:r>
-        <w:t xml:space="preserve"> </w:t>
-      </w:r>
-      <w:r>
-        <w:t>1</w:t>
-      </w:r>
-      <w:r>
-        <w:t>000 games</w:t>
+        <w:t xml:space="preserve"> 1000 games</w:t>
       </w:r>
     </w:p>
     <w:p>
@@ -2212,6 +2425,7 @@
           <w:i/>
           <w:iCs/>
         </w:rPr>
+        <w:lastRenderedPageBreak/>
         <w:t>Number of each tool per instance:</w:t>
       </w:r>
       <w:r>
@@ -2234,13 +2448,7 @@
         <w:t>Number of each tool total:</w:t>
       </w:r>
       <w:r>
-        <w:t xml:space="preserve"> </w:t>
-      </w:r>
-      <w:r>
-        <w:t>2</w:t>
-      </w:r>
-      <w:r>
-        <w:t>0</w:t>
+        <w:t xml:space="preserve"> 20</w:t>
       </w:r>
     </w:p>
     <w:p>
@@ -3269,6 +3477,15 @@
 </file>
 
 <file path=customXml/item1.xml><?xml version="1.0" encoding="utf-8"?>
+<?mso-contentType ?>
+<FormTemplates xmlns="http://schemas.microsoft.com/sharepoint/v3/contenttype/forms">
+  <Display>DocumentLibraryForm</Display>
+  <Edit>DocumentLibraryForm</Edit>
+  <New>DocumentLibraryForm</New>
+</FormTemplates>
+</file>
+
+<file path=customXml/item2.xml><?xml version="1.0" encoding="utf-8"?>
 <ct:contentTypeSchema xmlns:ct="http://schemas.microsoft.com/office/2006/metadata/contentType" xmlns:ma="http://schemas.microsoft.com/office/2006/metadata/properties/metaAttributes" ct:_="" ma:_="" ma:contentTypeName="Document" ma:contentTypeID="0x010100EA27BEF716CF02408D7A8074454A0F90" ma:contentTypeVersion="16" ma:contentTypeDescription="Create a new document." ma:contentTypeScope="" ma:versionID="2a62b760072b998ba4c12e9fc2c4876f">
   <xsd:schema xmlns:xsd="http://www.w3.org/2001/XMLSchema" xmlns:xs="http://www.w3.org/2001/XMLSchema" xmlns:p="http://schemas.microsoft.com/office/2006/metadata/properties" xmlns:ns2="63098ba0-6e21-440b-8e8c-e00fcfe9ced5" xmlns:ns3="5785a206-a66d-461a-95f7-9a1e825ce32f" targetNamespace="http://schemas.microsoft.com/office/2006/metadata/properties" ma:root="true" ma:fieldsID="d04a983867315217254ccb3299350009" ns2:_="" ns3:_="">
     <xsd:import namespace="63098ba0-6e21-440b-8e8c-e00fcfe9ced5"/>
@@ -3511,16 +3728,15 @@
 </ct:contentTypeSchema>
 </file>
 
-<file path=customXml/item2.xml><?xml version="1.0" encoding="utf-8"?>
-<?mso-contentType ?>
-<FormTemplates xmlns="http://schemas.microsoft.com/sharepoint/v3/contenttype/forms">
-  <Display>DocumentLibraryForm</Display>
-  <Edit>DocumentLibraryForm</Edit>
-  <New>DocumentLibraryForm</New>
-</FormTemplates>
+<file path=customXml/itemProps1.xml><?xml version="1.0" encoding="utf-8"?>
+<ds:datastoreItem xmlns:ds="http://schemas.openxmlformats.org/officeDocument/2006/customXml" ds:itemID="{9F250F69-BFD4-48D3-8D41-F3EB5308FE03}">
+  <ds:schemaRefs>
+    <ds:schemaRef ds:uri="http://schemas.microsoft.com/sharepoint/v3/contenttype/forms"/>
+  </ds:schemaRefs>
+</ds:datastoreItem>
 </file>
 
-<file path=customXml/itemProps1.xml><?xml version="1.0" encoding="utf-8"?>
+<file path=customXml/itemProps2.xml><?xml version="1.0" encoding="utf-8"?>
 <ds:datastoreItem xmlns:ds="http://schemas.openxmlformats.org/officeDocument/2006/customXml" ds:itemID="{4434F4A2-7735-4DAF-B3BF-97DE8605EFF6}">
   <ds:schemaRefs>
     <ds:schemaRef ds:uri="http://schemas.microsoft.com/office/2006/metadata/contentType"/>
@@ -3537,12 +3753,4 @@
     <ds:schemaRef ds:uri="http://schemas.microsoft.com/internal/obd"/>
   </ds:schemaRefs>
 </ds:datastoreItem>
-</file>
-
-<file path=customXml/itemProps2.xml><?xml version="1.0" encoding="utf-8"?>
-<ds:datastoreItem xmlns:ds="http://schemas.openxmlformats.org/officeDocument/2006/customXml" ds:itemID="{9F250F69-BFD4-48D3-8D41-F3EB5308FE03}">
-  <ds:schemaRefs>
-    <ds:schemaRef ds:uri="http://schemas.microsoft.com/sharepoint/v3/contenttype/forms"/>
-  </ds:schemaRefs>
-</ds:datastoreItem>
 </file>
</xml_diff>

<commit_message>
Add sync 2mat tourn
</commit_message>
<xml_diff>
--- a/tournaments/output/FW tournament details readme.docx
+++ b/tournaments/output/FW tournament details readme.docx
@@ -9,7 +9,6 @@
           <w:bCs/>
         </w:rPr>
       </w:pPr>
-      <w:proofErr w:type="spellStart"/>
       <w:r>
         <w:rPr>
           <w:b/>
@@ -17,7 +16,6 @@
         </w:rPr>
         <w:t>OpenSHELL</w:t>
       </w:r>
-      <w:proofErr w:type="spellEnd"/>
       <w:r>
         <w:rPr>
           <w:b/>
@@ -2426,6 +2424,227 @@
           <w:iCs/>
         </w:rPr>
         <w:lastRenderedPageBreak/>
+        <w:t>Number of each tool per instance:</w:t>
+      </w:r>
+      <w:r>
+        <w:t xml:space="preserve"> 2</w:t>
+      </w:r>
+    </w:p>
+    <w:p>
+      <w:pPr>
+        <w:pStyle w:val="xmsonormal"/>
+        <w:numPr>
+          <w:ilvl w:val="1"/>
+          <w:numId w:val="2"/>
+        </w:numPr>
+      </w:pPr>
+      <w:r>
+        <w:rPr>
+          <w:i/>
+          <w:iCs/>
+        </w:rPr>
+        <w:t>Number of each tool total:</w:t>
+      </w:r>
+      <w:r>
+        <w:t xml:space="preserve"> 20</w:t>
+      </w:r>
+    </w:p>
+    <w:p>
+      <w:pPr>
+        <w:pStyle w:val="xmsonormal"/>
+        <w:numPr>
+          <w:ilvl w:val="1"/>
+          <w:numId w:val="2"/>
+        </w:numPr>
+      </w:pPr>
+      <w:r>
+        <w:rPr>
+          <w:i/>
+          <w:iCs/>
+        </w:rPr>
+        <w:t xml:space="preserve">Unique </w:t>
+      </w:r>
+      <w:r>
+        <w:rPr>
+          <w:i/>
+          <w:iCs/>
+        </w:rPr>
+        <w:t>Materials required:</w:t>
+      </w:r>
+      <w:r>
+        <w:t xml:space="preserve"> Titanium, Wood</w:t>
+      </w:r>
+    </w:p>
+    <w:p>
+      <w:pPr>
+        <w:pStyle w:val="xmsonormal"/>
+      </w:pPr>
+    </w:p>
+    <w:p>
+      <w:r>
+        <w:rPr>
+          <w:b/>
+          <w:bCs/>
+        </w:rPr>
+        <w:t xml:space="preserve">Tournament name: </w:t>
+      </w:r>
+      <w:r>
+        <w:t xml:space="preserve"> </w:t>
+      </w:r>
+      <w:r>
+        <w:t>fw_v2_</w:t>
+      </w:r>
+      <w:r>
+        <w:t>sync</w:t>
+      </w:r>
+      <w:r>
+        <w:t>_1000game_2-20tools_2mat.zip</w:t>
+      </w:r>
+    </w:p>
+    <w:p>
+      <w:pPr>
+        <w:pStyle w:val="xmsonormal"/>
+        <w:numPr>
+          <w:ilvl w:val="0"/>
+          <w:numId w:val="2"/>
+        </w:numPr>
+      </w:pPr>
+      <w:r>
+        <w:rPr>
+          <w:i/>
+          <w:iCs/>
+        </w:rPr>
+        <w:t>Agent Work Order Goals:</w:t>
+      </w:r>
+      <w:r>
+        <w:t xml:space="preserve"> </w:t>
+      </w:r>
+      <w:r>
+        <w:t>synced</w:t>
+      </w:r>
+      <w:r>
+        <w:t xml:space="preserve"> goals </w:t>
+      </w:r>
+    </w:p>
+    <w:p>
+      <w:pPr>
+        <w:pStyle w:val="xmsonormal"/>
+        <w:numPr>
+          <w:ilvl w:val="0"/>
+          <w:numId w:val="2"/>
+        </w:numPr>
+      </w:pPr>
+      <w:r>
+        <w:rPr>
+          <w:i/>
+          <w:iCs/>
+        </w:rPr>
+        <w:t>Total game number:</w:t>
+      </w:r>
+      <w:r>
+        <w:t xml:space="preserve"> 1000 games</w:t>
+      </w:r>
+    </w:p>
+    <w:p>
+      <w:pPr>
+        <w:pStyle w:val="xmsonormal"/>
+        <w:numPr>
+          <w:ilvl w:val="0"/>
+          <w:numId w:val="2"/>
+        </w:numPr>
+      </w:pPr>
+      <w:r>
+        <w:rPr>
+          <w:i/>
+          <w:iCs/>
+        </w:rPr>
+        <w:t>Work Order Batch Size</w:t>
+      </w:r>
+      <w:r>
+        <w:t xml:space="preserve">: 20 instances per work order before goal change </w:t>
+      </w:r>
+    </w:p>
+    <w:p>
+      <w:pPr>
+        <w:pStyle w:val="xmsonormal"/>
+        <w:numPr>
+          <w:ilvl w:val="0"/>
+          <w:numId w:val="2"/>
+        </w:numPr>
+      </w:pPr>
+      <w:r>
+        <w:rPr>
+          <w:i/>
+          <w:iCs/>
+        </w:rPr>
+        <w:t>Task</w:t>
+      </w:r>
+      <w:r>
+        <w:rPr>
+          <w:i/>
+          <w:iCs/>
+        </w:rPr>
+        <w:t xml:space="preserve">s: </w:t>
+      </w:r>
+    </w:p>
+    <w:p>
+      <w:pPr>
+        <w:pStyle w:val="xmsonormal"/>
+        <w:numPr>
+          <w:ilvl w:val="1"/>
+          <w:numId w:val="2"/>
+        </w:numPr>
+      </w:pPr>
+      <w:r>
+        <w:rPr>
+          <w:i/>
+          <w:iCs/>
+        </w:rPr>
+        <w:t xml:space="preserve">Task Type: </w:t>
+      </w:r>
+      <w:r>
+        <w:t>Assembly task</w:t>
+      </w:r>
+    </w:p>
+    <w:p>
+      <w:pPr>
+        <w:pStyle w:val="xmsonormal"/>
+        <w:numPr>
+          <w:ilvl w:val="1"/>
+          <w:numId w:val="2"/>
+        </w:numPr>
+      </w:pPr>
+      <w:r>
+        <w:rPr>
+          <w:i/>
+          <w:iCs/>
+        </w:rPr>
+        <w:t>U</w:t>
+      </w:r>
+      <w:r>
+        <w:rPr>
+          <w:i/>
+          <w:iCs/>
+        </w:rPr>
+        <w:t>nique tool types:</w:t>
+      </w:r>
+      <w:r>
+        <w:t xml:space="preserve"> Pickaxe, Hatchet</w:t>
+      </w:r>
+    </w:p>
+    <w:p>
+      <w:pPr>
+        <w:pStyle w:val="xmsonormal"/>
+        <w:numPr>
+          <w:ilvl w:val="1"/>
+          <w:numId w:val="2"/>
+        </w:numPr>
+      </w:pPr>
+      <w:r>
+        <w:rPr>
+          <w:i/>
+          <w:iCs/>
+        </w:rPr>
         <w:t>Number of each tool per instance:</w:t>
       </w:r>
       <w:r>
@@ -3477,15 +3696,6 @@
 </file>
 
 <file path=customXml/item1.xml><?xml version="1.0" encoding="utf-8"?>
-<?mso-contentType ?>
-<FormTemplates xmlns="http://schemas.microsoft.com/sharepoint/v3/contenttype/forms">
-  <Display>DocumentLibraryForm</Display>
-  <Edit>DocumentLibraryForm</Edit>
-  <New>DocumentLibraryForm</New>
-</FormTemplates>
-</file>
-
-<file path=customXml/item2.xml><?xml version="1.0" encoding="utf-8"?>
 <ct:contentTypeSchema xmlns:ct="http://schemas.microsoft.com/office/2006/metadata/contentType" xmlns:ma="http://schemas.microsoft.com/office/2006/metadata/properties/metaAttributes" ct:_="" ma:_="" ma:contentTypeName="Document" ma:contentTypeID="0x010100EA27BEF716CF02408D7A8074454A0F90" ma:contentTypeVersion="16" ma:contentTypeDescription="Create a new document." ma:contentTypeScope="" ma:versionID="2a62b760072b998ba4c12e9fc2c4876f">
   <xsd:schema xmlns:xsd="http://www.w3.org/2001/XMLSchema" xmlns:xs="http://www.w3.org/2001/XMLSchema" xmlns:p="http://schemas.microsoft.com/office/2006/metadata/properties" xmlns:ns2="63098ba0-6e21-440b-8e8c-e00fcfe9ced5" xmlns:ns3="5785a206-a66d-461a-95f7-9a1e825ce32f" targetNamespace="http://schemas.microsoft.com/office/2006/metadata/properties" ma:root="true" ma:fieldsID="d04a983867315217254ccb3299350009" ns2:_="" ns3:_="">
     <xsd:import namespace="63098ba0-6e21-440b-8e8c-e00fcfe9ced5"/>
@@ -3728,15 +3938,16 @@
 </ct:contentTypeSchema>
 </file>
 
-<file path=customXml/itemProps1.xml><?xml version="1.0" encoding="utf-8"?>
-<ds:datastoreItem xmlns:ds="http://schemas.openxmlformats.org/officeDocument/2006/customXml" ds:itemID="{9F250F69-BFD4-48D3-8D41-F3EB5308FE03}">
-  <ds:schemaRefs>
-    <ds:schemaRef ds:uri="http://schemas.microsoft.com/sharepoint/v3/contenttype/forms"/>
-  </ds:schemaRefs>
-</ds:datastoreItem>
+<file path=customXml/item2.xml><?xml version="1.0" encoding="utf-8"?>
+<?mso-contentType ?>
+<FormTemplates xmlns="http://schemas.microsoft.com/sharepoint/v3/contenttype/forms">
+  <Display>DocumentLibraryForm</Display>
+  <Edit>DocumentLibraryForm</Edit>
+  <New>DocumentLibraryForm</New>
+</FormTemplates>
 </file>
 
-<file path=customXml/itemProps2.xml><?xml version="1.0" encoding="utf-8"?>
+<file path=customXml/itemProps1.xml><?xml version="1.0" encoding="utf-8"?>
 <ds:datastoreItem xmlns:ds="http://schemas.openxmlformats.org/officeDocument/2006/customXml" ds:itemID="{4434F4A2-7735-4DAF-B3BF-97DE8605EFF6}">
   <ds:schemaRefs>
     <ds:schemaRef ds:uri="http://schemas.microsoft.com/office/2006/metadata/contentType"/>
@@ -3753,4 +3964,12 @@
     <ds:schemaRef ds:uri="http://schemas.microsoft.com/internal/obd"/>
   </ds:schemaRefs>
 </ds:datastoreItem>
+</file>
+
+<file path=customXml/itemProps2.xml><?xml version="1.0" encoding="utf-8"?>
+<ds:datastoreItem xmlns:ds="http://schemas.openxmlformats.org/officeDocument/2006/customXml" ds:itemID="{9F250F69-BFD4-48D3-8D41-F3EB5308FE03}">
+  <ds:schemaRefs>
+    <ds:schemaRef ds:uri="http://schemas.microsoft.com/sharepoint/v3/contenttype/forms"/>
+  </ds:schemaRefs>
+</ds:datastoreItem>
 </file>
</xml_diff>

<commit_message>
add 5-tool per game variant
</commit_message>
<xml_diff>
--- a/tournaments/output/FW tournament details readme.docx
+++ b/tournaments/output/FW tournament details readme.docx
@@ -2517,13 +2517,218 @@
         <w:t>Agent Work Order Goals:</w:t>
       </w:r>
       <w:r>
+        <w:t xml:space="preserve"> synced goals </w:t>
+      </w:r>
+    </w:p>
+    <w:p>
+      <w:pPr>
+        <w:pStyle w:val="xmsonormal"/>
+        <w:numPr>
+          <w:ilvl w:val="0"/>
+          <w:numId w:val="2"/>
+        </w:numPr>
+      </w:pPr>
+      <w:r>
+        <w:rPr>
+          <w:i/>
+          <w:iCs/>
+        </w:rPr>
+        <w:t>Total game number:</w:t>
+      </w:r>
+      <w:r>
+        <w:t xml:space="preserve"> 1000 games</w:t>
+      </w:r>
+    </w:p>
+    <w:p>
+      <w:pPr>
+        <w:pStyle w:val="xmsonormal"/>
+        <w:numPr>
+          <w:ilvl w:val="0"/>
+          <w:numId w:val="2"/>
+        </w:numPr>
+      </w:pPr>
+      <w:r>
+        <w:rPr>
+          <w:i/>
+          <w:iCs/>
+        </w:rPr>
+        <w:t>Work Order Batch Size</w:t>
+      </w:r>
+      <w:r>
+        <w:t xml:space="preserve">: 20 instances per work order before goal change </w:t>
+      </w:r>
+    </w:p>
+    <w:p>
+      <w:pPr>
+        <w:pStyle w:val="xmsonormal"/>
+        <w:numPr>
+          <w:ilvl w:val="0"/>
+          <w:numId w:val="2"/>
+        </w:numPr>
+      </w:pPr>
+      <w:r>
+        <w:rPr>
+          <w:i/>
+          <w:iCs/>
+        </w:rPr>
+        <w:t>Task</w:t>
+      </w:r>
+      <w:r>
+        <w:rPr>
+          <w:i/>
+          <w:iCs/>
+        </w:rPr>
+        <w:t xml:space="preserve">s: </w:t>
+      </w:r>
+    </w:p>
+    <w:p>
+      <w:pPr>
+        <w:pStyle w:val="xmsonormal"/>
+        <w:numPr>
+          <w:ilvl w:val="1"/>
+          <w:numId w:val="2"/>
+        </w:numPr>
+      </w:pPr>
+      <w:r>
+        <w:rPr>
+          <w:i/>
+          <w:iCs/>
+        </w:rPr>
+        <w:t xml:space="preserve">Task Type: </w:t>
+      </w:r>
+      <w:r>
+        <w:t>Assembly task</w:t>
+      </w:r>
+    </w:p>
+    <w:p>
+      <w:pPr>
+        <w:pStyle w:val="xmsonormal"/>
+        <w:numPr>
+          <w:ilvl w:val="1"/>
+          <w:numId w:val="2"/>
+        </w:numPr>
+      </w:pPr>
+      <w:r>
+        <w:rPr>
+          <w:i/>
+          <w:iCs/>
+        </w:rPr>
+        <w:t>U</w:t>
+      </w:r>
+      <w:r>
+        <w:rPr>
+          <w:i/>
+          <w:iCs/>
+        </w:rPr>
+        <w:t>nique tool types:</w:t>
+      </w:r>
+      <w:r>
+        <w:t xml:space="preserve"> Pickaxe, Hatchet</w:t>
+      </w:r>
+    </w:p>
+    <w:p>
+      <w:pPr>
+        <w:pStyle w:val="xmsonormal"/>
+        <w:numPr>
+          <w:ilvl w:val="1"/>
+          <w:numId w:val="2"/>
+        </w:numPr>
+      </w:pPr>
+      <w:r>
+        <w:rPr>
+          <w:i/>
+          <w:iCs/>
+        </w:rPr>
+        <w:t>Number of each tool per instance:</w:t>
+      </w:r>
+      <w:r>
+        <w:t xml:space="preserve"> 2</w:t>
+      </w:r>
+    </w:p>
+    <w:p>
+      <w:pPr>
+        <w:pStyle w:val="xmsonormal"/>
+        <w:numPr>
+          <w:ilvl w:val="1"/>
+          <w:numId w:val="2"/>
+        </w:numPr>
+      </w:pPr>
+      <w:r>
+        <w:rPr>
+          <w:i/>
+          <w:iCs/>
+        </w:rPr>
+        <w:t>Number of each tool total:</w:t>
+      </w:r>
+      <w:r>
+        <w:t xml:space="preserve"> 20</w:t>
+      </w:r>
+    </w:p>
+    <w:p>
+      <w:pPr>
+        <w:pStyle w:val="xmsonormal"/>
+        <w:numPr>
+          <w:ilvl w:val="1"/>
+          <w:numId w:val="2"/>
+        </w:numPr>
+      </w:pPr>
+      <w:r>
+        <w:rPr>
+          <w:i/>
+          <w:iCs/>
+        </w:rPr>
+        <w:t xml:space="preserve">Unique </w:t>
+      </w:r>
+      <w:r>
+        <w:rPr>
+          <w:i/>
+          <w:iCs/>
+        </w:rPr>
+        <w:t>Materials required:</w:t>
+      </w:r>
+      <w:r>
+        <w:t xml:space="preserve"> Titanium, Wood</w:t>
+      </w:r>
+    </w:p>
+    <w:p/>
+    <w:p>
+      <w:r>
+        <w:rPr>
+          <w:b/>
+          <w:bCs/>
+        </w:rPr>
+        <w:t xml:space="preserve">Tournament name: </w:t>
+      </w:r>
+      <w:r>
         <w:t xml:space="preserve"> </w:t>
       </w:r>
       <w:r>
-        <w:t>synced</w:t>
-      </w:r>
-      <w:r>
-        <w:t xml:space="preserve"> goals </w:t>
+        <w:t>fw_v2_mixed_1000game_</w:t>
+      </w:r>
+      <w:r>
+        <w:t>5</w:t>
+      </w:r>
+      <w:r>
+        <w:t>-20tools_2mat.zip</w:t>
+      </w:r>
+    </w:p>
+    <w:p>
+      <w:pPr>
+        <w:pStyle w:val="xmsonormal"/>
+        <w:numPr>
+          <w:ilvl w:val="0"/>
+          <w:numId w:val="2"/>
+        </w:numPr>
+      </w:pPr>
+      <w:r>
+        <w:rPr>
+          <w:i/>
+          <w:iCs/>
+        </w:rPr>
+        <w:t>Agent Work Order Goals:</w:t>
+      </w:r>
+      <w:r>
+        <w:t xml:space="preserve"> mixed goals </w:t>
       </w:r>
     </w:p>
     <w:p>
@@ -2648,7 +2853,234 @@
         <w:t>Number of each tool per instance:</w:t>
       </w:r>
       <w:r>
-        <w:t xml:space="preserve"> 2</w:t>
+        <w:t xml:space="preserve"> </w:t>
+      </w:r>
+      <w:r>
+        <w:t>5</w:t>
+      </w:r>
+    </w:p>
+    <w:p>
+      <w:pPr>
+        <w:pStyle w:val="xmsonormal"/>
+        <w:numPr>
+          <w:ilvl w:val="1"/>
+          <w:numId w:val="2"/>
+        </w:numPr>
+      </w:pPr>
+      <w:r>
+        <w:rPr>
+          <w:i/>
+          <w:iCs/>
+        </w:rPr>
+        <w:t>Number of each tool total:</w:t>
+      </w:r>
+      <w:r>
+        <w:t xml:space="preserve"> 20</w:t>
+      </w:r>
+    </w:p>
+    <w:p>
+      <w:pPr>
+        <w:pStyle w:val="xmsonormal"/>
+        <w:numPr>
+          <w:ilvl w:val="1"/>
+          <w:numId w:val="2"/>
+        </w:numPr>
+      </w:pPr>
+      <w:r>
+        <w:rPr>
+          <w:i/>
+          <w:iCs/>
+        </w:rPr>
+        <w:t xml:space="preserve">Unique </w:t>
+      </w:r>
+      <w:r>
+        <w:rPr>
+          <w:i/>
+          <w:iCs/>
+        </w:rPr>
+        <w:t>Materials required:</w:t>
+      </w:r>
+      <w:r>
+        <w:t xml:space="preserve"> Titanium, Wood</w:t>
+      </w:r>
+    </w:p>
+    <w:p>
+      <w:pPr>
+        <w:pStyle w:val="xmsonormal"/>
+      </w:pPr>
+    </w:p>
+    <w:p>
+      <w:r>
+        <w:rPr>
+          <w:b/>
+          <w:bCs/>
+        </w:rPr>
+        <w:t xml:space="preserve">Tournament name: </w:t>
+      </w:r>
+      <w:r>
+        <w:t xml:space="preserve"> </w:t>
+      </w:r>
+      <w:r>
+        <w:t>fw_v2_</w:t>
+      </w:r>
+      <w:r>
+        <w:t>sync</w:t>
+      </w:r>
+      <w:r>
+        <w:t>_1000game_</w:t>
+      </w:r>
+      <w:r>
+        <w:t>5</w:t>
+      </w:r>
+      <w:r>
+        <w:t>-20tools_2mat.zip</w:t>
+      </w:r>
+    </w:p>
+    <w:p>
+      <w:pPr>
+        <w:pStyle w:val="xmsonormal"/>
+        <w:numPr>
+          <w:ilvl w:val="0"/>
+          <w:numId w:val="2"/>
+        </w:numPr>
+      </w:pPr>
+      <w:r>
+        <w:rPr>
+          <w:i/>
+          <w:iCs/>
+        </w:rPr>
+        <w:t>Agent Work Order Goals:</w:t>
+      </w:r>
+      <w:r>
+        <w:t xml:space="preserve"> synced goals </w:t>
+      </w:r>
+    </w:p>
+    <w:p>
+      <w:pPr>
+        <w:pStyle w:val="xmsonormal"/>
+        <w:numPr>
+          <w:ilvl w:val="0"/>
+          <w:numId w:val="2"/>
+        </w:numPr>
+      </w:pPr>
+      <w:r>
+        <w:rPr>
+          <w:i/>
+          <w:iCs/>
+        </w:rPr>
+        <w:t>Total game number:</w:t>
+      </w:r>
+      <w:r>
+        <w:t xml:space="preserve"> 1000 games</w:t>
+      </w:r>
+    </w:p>
+    <w:p>
+      <w:pPr>
+        <w:pStyle w:val="xmsonormal"/>
+        <w:numPr>
+          <w:ilvl w:val="0"/>
+          <w:numId w:val="2"/>
+        </w:numPr>
+      </w:pPr>
+      <w:r>
+        <w:rPr>
+          <w:i/>
+          <w:iCs/>
+        </w:rPr>
+        <w:t>Work Order Batch Size</w:t>
+      </w:r>
+      <w:r>
+        <w:t xml:space="preserve">: 20 instances per work order before goal change </w:t>
+      </w:r>
+    </w:p>
+    <w:p>
+      <w:pPr>
+        <w:pStyle w:val="xmsonormal"/>
+        <w:numPr>
+          <w:ilvl w:val="0"/>
+          <w:numId w:val="2"/>
+        </w:numPr>
+      </w:pPr>
+      <w:r>
+        <w:rPr>
+          <w:i/>
+          <w:iCs/>
+        </w:rPr>
+        <w:t>Task</w:t>
+      </w:r>
+      <w:r>
+        <w:rPr>
+          <w:i/>
+          <w:iCs/>
+        </w:rPr>
+        <w:t xml:space="preserve">s: </w:t>
+      </w:r>
+    </w:p>
+    <w:p>
+      <w:pPr>
+        <w:pStyle w:val="xmsonormal"/>
+        <w:numPr>
+          <w:ilvl w:val="1"/>
+          <w:numId w:val="2"/>
+        </w:numPr>
+      </w:pPr>
+      <w:r>
+        <w:rPr>
+          <w:i/>
+          <w:iCs/>
+        </w:rPr>
+        <w:t xml:space="preserve">Task Type: </w:t>
+      </w:r>
+      <w:r>
+        <w:t>Assembly task</w:t>
+      </w:r>
+    </w:p>
+    <w:p>
+      <w:pPr>
+        <w:pStyle w:val="xmsonormal"/>
+        <w:numPr>
+          <w:ilvl w:val="1"/>
+          <w:numId w:val="2"/>
+        </w:numPr>
+      </w:pPr>
+      <w:r>
+        <w:rPr>
+          <w:i/>
+          <w:iCs/>
+        </w:rPr>
+        <w:t>U</w:t>
+      </w:r>
+      <w:r>
+        <w:rPr>
+          <w:i/>
+          <w:iCs/>
+        </w:rPr>
+        <w:t>nique tool types:</w:t>
+      </w:r>
+      <w:r>
+        <w:t xml:space="preserve"> Pickaxe, Hatchet</w:t>
+      </w:r>
+    </w:p>
+    <w:p>
+      <w:pPr>
+        <w:pStyle w:val="xmsonormal"/>
+        <w:numPr>
+          <w:ilvl w:val="1"/>
+          <w:numId w:val="2"/>
+        </w:numPr>
+      </w:pPr>
+      <w:r>
+        <w:rPr>
+          <w:i/>
+          <w:iCs/>
+        </w:rPr>
+        <w:t>Number of each tool per instance:</w:t>
+      </w:r>
+      <w:r>
+        <w:t xml:space="preserve"> </w:t>
+      </w:r>
+      <w:r>
+        <w:t>5</w:t>
       </w:r>
     </w:p>
     <w:p>
@@ -3696,6 +4128,15 @@
 </file>
 
 <file path=customXml/item1.xml><?xml version="1.0" encoding="utf-8"?>
+<?mso-contentType ?>
+<FormTemplates xmlns="http://schemas.microsoft.com/sharepoint/v3/contenttype/forms">
+  <Display>DocumentLibraryForm</Display>
+  <Edit>DocumentLibraryForm</Edit>
+  <New>DocumentLibraryForm</New>
+</FormTemplates>
+</file>
+
+<file path=customXml/item2.xml><?xml version="1.0" encoding="utf-8"?>
 <ct:contentTypeSchema xmlns:ct="http://schemas.microsoft.com/office/2006/metadata/contentType" xmlns:ma="http://schemas.microsoft.com/office/2006/metadata/properties/metaAttributes" ct:_="" ma:_="" ma:contentTypeName="Document" ma:contentTypeID="0x010100EA27BEF716CF02408D7A8074454A0F90" ma:contentTypeVersion="16" ma:contentTypeDescription="Create a new document." ma:contentTypeScope="" ma:versionID="2a62b760072b998ba4c12e9fc2c4876f">
   <xsd:schema xmlns:xsd="http://www.w3.org/2001/XMLSchema" xmlns:xs="http://www.w3.org/2001/XMLSchema" xmlns:p="http://schemas.microsoft.com/office/2006/metadata/properties" xmlns:ns2="63098ba0-6e21-440b-8e8c-e00fcfe9ced5" xmlns:ns3="5785a206-a66d-461a-95f7-9a1e825ce32f" targetNamespace="http://schemas.microsoft.com/office/2006/metadata/properties" ma:root="true" ma:fieldsID="d04a983867315217254ccb3299350009" ns2:_="" ns3:_="">
     <xsd:import namespace="63098ba0-6e21-440b-8e8c-e00fcfe9ced5"/>
@@ -3938,16 +4379,15 @@
 </ct:contentTypeSchema>
 </file>
 
-<file path=customXml/item2.xml><?xml version="1.0" encoding="utf-8"?>
-<?mso-contentType ?>
-<FormTemplates xmlns="http://schemas.microsoft.com/sharepoint/v3/contenttype/forms">
-  <Display>DocumentLibraryForm</Display>
-  <Edit>DocumentLibraryForm</Edit>
-  <New>DocumentLibraryForm</New>
-</FormTemplates>
+<file path=customXml/itemProps1.xml><?xml version="1.0" encoding="utf-8"?>
+<ds:datastoreItem xmlns:ds="http://schemas.openxmlformats.org/officeDocument/2006/customXml" ds:itemID="{9F250F69-BFD4-48D3-8D41-F3EB5308FE03}">
+  <ds:schemaRefs>
+    <ds:schemaRef ds:uri="http://schemas.microsoft.com/sharepoint/v3/contenttype/forms"/>
+  </ds:schemaRefs>
+</ds:datastoreItem>
 </file>
 
-<file path=customXml/itemProps1.xml><?xml version="1.0" encoding="utf-8"?>
+<file path=customXml/itemProps2.xml><?xml version="1.0" encoding="utf-8"?>
 <ds:datastoreItem xmlns:ds="http://schemas.openxmlformats.org/officeDocument/2006/customXml" ds:itemID="{4434F4A2-7735-4DAF-B3BF-97DE8605EFF6}">
   <ds:schemaRefs>
     <ds:schemaRef ds:uri="http://schemas.microsoft.com/office/2006/metadata/contentType"/>
@@ -3964,12 +4404,4 @@
     <ds:schemaRef ds:uri="http://schemas.microsoft.com/internal/obd"/>
   </ds:schemaRefs>
 </ds:datastoreItem>
-</file>
-
-<file path=customXml/itemProps2.xml><?xml version="1.0" encoding="utf-8"?>
-<ds:datastoreItem xmlns:ds="http://schemas.openxmlformats.org/officeDocument/2006/customXml" ds:itemID="{9F250F69-BFD4-48D3-8D41-F3EB5308FE03}">
-  <ds:schemaRefs>
-    <ds:schemaRef ds:uri="http://schemas.microsoft.com/sharepoint/v3/contenttype/forms"/>
-  </ds:schemaRefs>
-</ds:datastoreItem>
 </file>
</xml_diff>

<commit_message>
Update mixed 6000g 2-50 tool tourn
</commit_message>
<xml_diff>
--- a/tournaments/output/FW tournament details readme.docx
+++ b/tournaments/output/FW tournament details readme.docx
@@ -1856,7 +1856,10 @@
         <w:t xml:space="preserve"> </w:t>
       </w:r>
       <w:r>
-        <w:t>fw_v2_mixed_6000game_2-50tools.zip</w:t>
+        <w:t>fw_v2_mixed_6000game_2-50tools_4mat</w:t>
+      </w:r>
+      <w:r>
+        <w:t>.zip</w:t>
       </w:r>
     </w:p>
     <w:p>
@@ -4497,15 +4500,6 @@
 </file>
 
 <file path=customXml/item1.xml><?xml version="1.0" encoding="utf-8"?>
-<?mso-contentType ?>
-<FormTemplates xmlns="http://schemas.microsoft.com/sharepoint/v3/contenttype/forms">
-  <Display>DocumentLibraryForm</Display>
-  <Edit>DocumentLibraryForm</Edit>
-  <New>DocumentLibraryForm</New>
-</FormTemplates>
-</file>
-
-<file path=customXml/item2.xml><?xml version="1.0" encoding="utf-8"?>
 <ct:contentTypeSchema xmlns:ct="http://schemas.microsoft.com/office/2006/metadata/contentType" xmlns:ma="http://schemas.microsoft.com/office/2006/metadata/properties/metaAttributes" ct:_="" ma:_="" ma:contentTypeName="Document" ma:contentTypeID="0x010100EA27BEF716CF02408D7A8074454A0F90" ma:contentTypeVersion="16" ma:contentTypeDescription="Create a new document." ma:contentTypeScope="" ma:versionID="2a62b760072b998ba4c12e9fc2c4876f">
   <xsd:schema xmlns:xsd="http://www.w3.org/2001/XMLSchema" xmlns:xs="http://www.w3.org/2001/XMLSchema" xmlns:p="http://schemas.microsoft.com/office/2006/metadata/properties" xmlns:ns2="63098ba0-6e21-440b-8e8c-e00fcfe9ced5" xmlns:ns3="5785a206-a66d-461a-95f7-9a1e825ce32f" targetNamespace="http://schemas.microsoft.com/office/2006/metadata/properties" ma:root="true" ma:fieldsID="d04a983867315217254ccb3299350009" ns2:_="" ns3:_="">
     <xsd:import namespace="63098ba0-6e21-440b-8e8c-e00fcfe9ced5"/>
@@ -4748,15 +4742,16 @@
 </ct:contentTypeSchema>
 </file>
 
-<file path=customXml/itemProps1.xml><?xml version="1.0" encoding="utf-8"?>
-<ds:datastoreItem xmlns:ds="http://schemas.openxmlformats.org/officeDocument/2006/customXml" ds:itemID="{9F250F69-BFD4-48D3-8D41-F3EB5308FE03}">
-  <ds:schemaRefs>
-    <ds:schemaRef ds:uri="http://schemas.microsoft.com/sharepoint/v3/contenttype/forms"/>
-  </ds:schemaRefs>
-</ds:datastoreItem>
+<file path=customXml/item2.xml><?xml version="1.0" encoding="utf-8"?>
+<?mso-contentType ?>
+<FormTemplates xmlns="http://schemas.microsoft.com/sharepoint/v3/contenttype/forms">
+  <Display>DocumentLibraryForm</Display>
+  <Edit>DocumentLibraryForm</Edit>
+  <New>DocumentLibraryForm</New>
+</FormTemplates>
 </file>
 
-<file path=customXml/itemProps2.xml><?xml version="1.0" encoding="utf-8"?>
+<file path=customXml/itemProps1.xml><?xml version="1.0" encoding="utf-8"?>
 <ds:datastoreItem xmlns:ds="http://schemas.openxmlformats.org/officeDocument/2006/customXml" ds:itemID="{4434F4A2-7735-4DAF-B3BF-97DE8605EFF6}">
   <ds:schemaRefs>
     <ds:schemaRef ds:uri="http://schemas.microsoft.com/office/2006/metadata/contentType"/>
@@ -4773,4 +4768,12 @@
     <ds:schemaRef ds:uri="http://schemas.microsoft.com/internal/obd"/>
   </ds:schemaRefs>
 </ds:datastoreItem>
+</file>
+
+<file path=customXml/itemProps2.xml><?xml version="1.0" encoding="utf-8"?>
+<ds:datastoreItem xmlns:ds="http://schemas.openxmlformats.org/officeDocument/2006/customXml" ds:itemID="{9F250F69-BFD4-48D3-8D41-F3EB5308FE03}">
+  <ds:schemaRefs>
+    <ds:schemaRef ds:uri="http://schemas.microsoft.com/sharepoint/v3/contenttype/forms"/>
+  </ds:schemaRefs>
+</ds:datastoreItem>
 </file>
</xml_diff>

<commit_message>
Add 4 material 2-20 tool games
</commit_message>
<xml_diff>
--- a/tournaments/output/FW tournament details readme.docx
+++ b/tournaments/output/FW tournament details readme.docx
@@ -9,6 +9,7 @@
           <w:bCs/>
         </w:rPr>
       </w:pPr>
+      <w:proofErr w:type="spellStart"/>
       <w:r>
         <w:rPr>
           <w:b/>
@@ -16,6 +17,7 @@
         </w:rPr>
         <w:t>OpenSHELL</w:t>
       </w:r>
+      <w:proofErr w:type="spellEnd"/>
       <w:r>
         <w:rPr>
           <w:b/>
@@ -1843,217 +1845,12 @@
         <w:t xml:space="preserve"> Titanium, Wood, Clay, Glass</w:t>
       </w:r>
     </w:p>
-    <w:p/>
-    <w:p>
-      <w:r>
+    <w:p>
+      <w:pPr>
         <w:rPr>
           <w:b/>
           <w:bCs/>
         </w:rPr>
-        <w:t>Tournament name:</w:t>
-      </w:r>
-      <w:r>
-        <w:t xml:space="preserve"> </w:t>
-      </w:r>
-      <w:r>
-        <w:t>fw_v2_mixed_6000game_2-50tools_4mat</w:t>
-      </w:r>
-      <w:r>
-        <w:t>.zip</w:t>
-      </w:r>
-    </w:p>
-    <w:p>
-      <w:pPr>
-        <w:pStyle w:val="xmsonormal"/>
-        <w:numPr>
-          <w:ilvl w:val="0"/>
-          <w:numId w:val="2"/>
-        </w:numPr>
-      </w:pPr>
-      <w:r>
-        <w:rPr>
-          <w:i/>
-          <w:iCs/>
-        </w:rPr>
-        <w:t>Agent Work Order Goals:</w:t>
-      </w:r>
-      <w:r>
-        <w:t xml:space="preserve"> mixed goals </w:t>
-      </w:r>
-    </w:p>
-    <w:p>
-      <w:pPr>
-        <w:pStyle w:val="xmsonormal"/>
-        <w:numPr>
-          <w:ilvl w:val="0"/>
-          <w:numId w:val="2"/>
-        </w:numPr>
-      </w:pPr>
-      <w:r>
-        <w:rPr>
-          <w:i/>
-          <w:iCs/>
-        </w:rPr>
-        <w:t>Total game number:</w:t>
-      </w:r>
-      <w:r>
-        <w:t xml:space="preserve"> 6000 games</w:t>
-      </w:r>
-    </w:p>
-    <w:p>
-      <w:pPr>
-        <w:pStyle w:val="xmsonormal"/>
-        <w:numPr>
-          <w:ilvl w:val="0"/>
-          <w:numId w:val="2"/>
-        </w:numPr>
-      </w:pPr>
-      <w:r>
-        <w:rPr>
-          <w:i/>
-          <w:iCs/>
-        </w:rPr>
-        <w:t>Work Order Batch Size</w:t>
-      </w:r>
-      <w:r>
-        <w:t xml:space="preserve">: 20 instances per work order before goal change </w:t>
-      </w:r>
-    </w:p>
-    <w:p>
-      <w:pPr>
-        <w:pStyle w:val="xmsonormal"/>
-        <w:numPr>
-          <w:ilvl w:val="0"/>
-          <w:numId w:val="2"/>
-        </w:numPr>
-      </w:pPr>
-      <w:r>
-        <w:rPr>
-          <w:i/>
-          <w:iCs/>
-        </w:rPr>
-        <w:t>Task</w:t>
-      </w:r>
-      <w:r>
-        <w:rPr>
-          <w:i/>
-          <w:iCs/>
-        </w:rPr>
-        <w:t xml:space="preserve">s: </w:t>
-      </w:r>
-    </w:p>
-    <w:p>
-      <w:pPr>
-        <w:pStyle w:val="xmsonormal"/>
-        <w:numPr>
-          <w:ilvl w:val="1"/>
-          <w:numId w:val="2"/>
-        </w:numPr>
-      </w:pPr>
-      <w:r>
-        <w:rPr>
-          <w:i/>
-          <w:iCs/>
-        </w:rPr>
-        <w:t xml:space="preserve">Task Type: </w:t>
-      </w:r>
-      <w:r>
-        <w:t>Assembly task</w:t>
-      </w:r>
-    </w:p>
-    <w:p>
-      <w:pPr>
-        <w:pStyle w:val="xmsonormal"/>
-        <w:numPr>
-          <w:ilvl w:val="1"/>
-          <w:numId w:val="2"/>
-        </w:numPr>
-      </w:pPr>
-      <w:r>
-        <w:rPr>
-          <w:i/>
-          <w:iCs/>
-        </w:rPr>
-        <w:t>U</w:t>
-      </w:r>
-      <w:r>
-        <w:rPr>
-          <w:i/>
-          <w:iCs/>
-        </w:rPr>
-        <w:t>nique tool types:</w:t>
-      </w:r>
-      <w:r>
-        <w:t xml:space="preserve"> Pickaxe, Shovel, Hatchet, Glasscutter</w:t>
-      </w:r>
-    </w:p>
-    <w:p>
-      <w:pPr>
-        <w:pStyle w:val="xmsonormal"/>
-        <w:numPr>
-          <w:ilvl w:val="1"/>
-          <w:numId w:val="2"/>
-        </w:numPr>
-      </w:pPr>
-      <w:r>
-        <w:rPr>
-          <w:i/>
-          <w:iCs/>
-        </w:rPr>
-        <w:t>Number of each tool per instance:</w:t>
-      </w:r>
-      <w:r>
-        <w:t xml:space="preserve"> 2</w:t>
-      </w:r>
-    </w:p>
-    <w:p>
-      <w:pPr>
-        <w:pStyle w:val="xmsonormal"/>
-        <w:numPr>
-          <w:ilvl w:val="1"/>
-          <w:numId w:val="2"/>
-        </w:numPr>
-      </w:pPr>
-      <w:r>
-        <w:rPr>
-          <w:i/>
-          <w:iCs/>
-        </w:rPr>
-        <w:t>Number of each tool total:</w:t>
-      </w:r>
-      <w:r>
-        <w:t xml:space="preserve"> 50</w:t>
-      </w:r>
-    </w:p>
-    <w:p>
-      <w:pPr>
-        <w:pStyle w:val="xmsonormal"/>
-        <w:numPr>
-          <w:ilvl w:val="1"/>
-          <w:numId w:val="2"/>
-        </w:numPr>
-      </w:pPr>
-      <w:r>
-        <w:rPr>
-          <w:i/>
-          <w:iCs/>
-        </w:rPr>
-        <w:t xml:space="preserve">Unique </w:t>
-      </w:r>
-      <w:r>
-        <w:rPr>
-          <w:i/>
-          <w:iCs/>
-        </w:rPr>
-        <w:t>Materials required:</w:t>
-      </w:r>
-      <w:r>
-        <w:t xml:space="preserve"> Titanium, Wood, Clay, Glass</w:t>
-      </w:r>
-    </w:p>
-    <w:p>
-      <w:pPr>
-        <w:pStyle w:val="xmsonormal"/>
       </w:pPr>
     </w:p>
     <w:p>
@@ -2068,7 +1865,19 @@
         <w:t xml:space="preserve"> </w:t>
       </w:r>
       <w:r>
-        <w:t>fw_v2_sync_6000game_2-50tools_4mat</w:t>
+        <w:t>fw_v2_mixed_</w:t>
+      </w:r>
+      <w:r>
+        <w:t>2</w:t>
+      </w:r>
+      <w:r>
+        <w:t>000game_2-</w:t>
+      </w:r>
+      <w:r>
+        <w:t>2</w:t>
+      </w:r>
+      <w:r>
+        <w:t>0tools_4mat</w:t>
       </w:r>
       <w:r>
         <w:t>.zip</w:t>
@@ -2090,32 +1899,32 @@
         <w:t>Agent Work Order Goals:</w:t>
       </w:r>
       <w:r>
+        <w:t xml:space="preserve"> mixed goals </w:t>
+      </w:r>
+    </w:p>
+    <w:p>
+      <w:pPr>
+        <w:pStyle w:val="xmsonormal"/>
+        <w:numPr>
+          <w:ilvl w:val="0"/>
+          <w:numId w:val="2"/>
+        </w:numPr>
+      </w:pPr>
+      <w:r>
+        <w:rPr>
+          <w:i/>
+          <w:iCs/>
+        </w:rPr>
+        <w:t>Total game number:</w:t>
+      </w:r>
+      <w:r>
         <w:t xml:space="preserve"> </w:t>
       </w:r>
       <w:r>
-        <w:t>synced</w:t>
-      </w:r>
-      <w:r>
-        <w:t xml:space="preserve"> goals </w:t>
-      </w:r>
-    </w:p>
-    <w:p>
-      <w:pPr>
-        <w:pStyle w:val="xmsonormal"/>
-        <w:numPr>
-          <w:ilvl w:val="0"/>
-          <w:numId w:val="2"/>
-        </w:numPr>
-      </w:pPr>
-      <w:r>
-        <w:rPr>
-          <w:i/>
-          <w:iCs/>
-        </w:rPr>
-        <w:t>Total game number:</w:t>
-      </w:r>
-      <w:r>
-        <w:t xml:space="preserve"> 6000 games</w:t>
+        <w:t>2</w:t>
+      </w:r>
+      <w:r>
+        <w:t>000 games</w:t>
       </w:r>
     </w:p>
     <w:p>
@@ -2240,7 +2049,13 @@
         <w:t>Number of each tool total:</w:t>
       </w:r>
       <w:r>
-        <w:t xml:space="preserve"> 50</w:t>
+        <w:t xml:space="preserve"> </w:t>
+      </w:r>
+      <w:r>
+        <w:t>2</w:t>
+      </w:r>
+      <w:r>
+        <w:t>0</w:t>
       </w:r>
     </w:p>
     <w:p>
@@ -2283,15 +2098,33 @@
         <w:t>Tournament name:</w:t>
       </w:r>
       <w:r>
-        <w:t xml:space="preserve"> fw_v2_sync_2000game_5-100tools_4mat.zip</w:t>
-      </w:r>
-    </w:p>
-    <w:p>
-      <w:pPr>
-        <w:pStyle w:val="xmsonormal"/>
-        <w:numPr>
-          <w:ilvl w:val="0"/>
-          <w:numId w:val="3"/>
+        <w:t xml:space="preserve"> </w:t>
+      </w:r>
+      <w:r>
+        <w:t>fw_v2_sync_</w:t>
+      </w:r>
+      <w:r>
+        <w:t>2</w:t>
+      </w:r>
+      <w:r>
+        <w:t>000game_2-</w:t>
+      </w:r>
+      <w:r>
+        <w:t>2</w:t>
+      </w:r>
+      <w:r>
+        <w:t>0tools_4mat</w:t>
+      </w:r>
+      <w:r>
+        <w:t>.zip</w:t>
+      </w:r>
+    </w:p>
+    <w:p>
+      <w:pPr>
+        <w:pStyle w:val="xmsonormal"/>
+        <w:numPr>
+          <w:ilvl w:val="0"/>
+          <w:numId w:val="2"/>
         </w:numPr>
       </w:pPr>
       <w:r>
@@ -2310,7 +2143,7 @@
         <w:pStyle w:val="xmsonormal"/>
         <w:numPr>
           <w:ilvl w:val="0"/>
-          <w:numId w:val="3"/>
+          <w:numId w:val="2"/>
         </w:numPr>
       </w:pPr>
       <w:r>
@@ -2321,15 +2154,21 @@
         <w:t>Total game number:</w:t>
       </w:r>
       <w:r>
-        <w:t xml:space="preserve"> 2000 games</w:t>
-      </w:r>
-    </w:p>
-    <w:p>
-      <w:pPr>
-        <w:pStyle w:val="xmsonormal"/>
-        <w:numPr>
-          <w:ilvl w:val="0"/>
-          <w:numId w:val="3"/>
+        <w:t xml:space="preserve"> </w:t>
+      </w:r>
+      <w:r>
+        <w:t>2</w:t>
+      </w:r>
+      <w:r>
+        <w:t>000 games</w:t>
+      </w:r>
+    </w:p>
+    <w:p>
+      <w:pPr>
+        <w:pStyle w:val="xmsonormal"/>
+        <w:numPr>
+          <w:ilvl w:val="0"/>
+          <w:numId w:val="2"/>
         </w:numPr>
       </w:pPr>
       <w:r>
@@ -2348,23 +2187,30 @@
         <w:pStyle w:val="xmsonormal"/>
         <w:numPr>
           <w:ilvl w:val="0"/>
-          <w:numId w:val="3"/>
-        </w:numPr>
-      </w:pPr>
-      <w:r>
-        <w:rPr>
-          <w:i/>
-          <w:iCs/>
-        </w:rPr>
-        <w:t xml:space="preserve">Tasks: </w:t>
-      </w:r>
-    </w:p>
-    <w:p>
-      <w:pPr>
-        <w:pStyle w:val="xmsonormal"/>
-        <w:numPr>
-          <w:ilvl w:val="1"/>
-          <w:numId w:val="3"/>
+          <w:numId w:val="2"/>
+        </w:numPr>
+      </w:pPr>
+      <w:r>
+        <w:rPr>
+          <w:i/>
+          <w:iCs/>
+        </w:rPr>
+        <w:t>Task</w:t>
+      </w:r>
+      <w:r>
+        <w:rPr>
+          <w:i/>
+          <w:iCs/>
+        </w:rPr>
+        <w:t xml:space="preserve">s: </w:t>
+      </w:r>
+    </w:p>
+    <w:p>
+      <w:pPr>
+        <w:pStyle w:val="xmsonormal"/>
+        <w:numPr>
+          <w:ilvl w:val="1"/>
+          <w:numId w:val="2"/>
         </w:numPr>
       </w:pPr>
       <w:r>
@@ -2383,15 +2229,22 @@
         <w:pStyle w:val="xmsonormal"/>
         <w:numPr>
           <w:ilvl w:val="1"/>
-          <w:numId w:val="3"/>
-        </w:numPr>
-      </w:pPr>
-      <w:r>
-        <w:rPr>
-          <w:i/>
-          <w:iCs/>
-        </w:rPr>
-        <w:t>Unique tool types:</w:t>
+          <w:numId w:val="2"/>
+        </w:numPr>
+      </w:pPr>
+      <w:r>
+        <w:rPr>
+          <w:i/>
+          <w:iCs/>
+        </w:rPr>
+        <w:t>U</w:t>
+      </w:r>
+      <w:r>
+        <w:rPr>
+          <w:i/>
+          <w:iCs/>
+        </w:rPr>
+        <w:t>nique tool types:</w:t>
       </w:r>
       <w:r>
         <w:t xml:space="preserve"> Pickaxe, Shovel, Hatchet, Glasscutter</w:t>
@@ -2402,7 +2255,7 @@
         <w:pStyle w:val="xmsonormal"/>
         <w:numPr>
           <w:ilvl w:val="1"/>
-          <w:numId w:val="3"/>
+          <w:numId w:val="2"/>
         </w:numPr>
       </w:pPr>
       <w:r>
@@ -2413,53 +2266,61 @@
         <w:t>Number of each tool per instance:</w:t>
       </w:r>
       <w:r>
-        <w:t xml:space="preserve"> 5</w:t>
-      </w:r>
-    </w:p>
-    <w:p>
-      <w:pPr>
-        <w:pStyle w:val="xmsonormal"/>
-        <w:numPr>
-          <w:ilvl w:val="1"/>
-          <w:numId w:val="3"/>
-        </w:numPr>
-      </w:pPr>
-      <w:r>
-        <w:rPr>
-          <w:i/>
-          <w:iCs/>
-        </w:rPr>
-        <w:lastRenderedPageBreak/>
+        <w:t xml:space="preserve"> 2</w:t>
+      </w:r>
+    </w:p>
+    <w:p>
+      <w:pPr>
+        <w:pStyle w:val="xmsonormal"/>
+        <w:numPr>
+          <w:ilvl w:val="1"/>
+          <w:numId w:val="2"/>
+        </w:numPr>
+      </w:pPr>
+      <w:r>
+        <w:rPr>
+          <w:i/>
+          <w:iCs/>
+        </w:rPr>
         <w:t>Number of each tool total:</w:t>
       </w:r>
       <w:r>
-        <w:t xml:space="preserve"> 100</w:t>
-      </w:r>
-    </w:p>
-    <w:p>
-      <w:pPr>
-        <w:pStyle w:val="xmsonormal"/>
-        <w:numPr>
-          <w:ilvl w:val="1"/>
-          <w:numId w:val="3"/>
-        </w:numPr>
-      </w:pPr>
-      <w:r>
-        <w:rPr>
-          <w:i/>
-          <w:iCs/>
-        </w:rPr>
-        <w:t>Unique Materials required:</w:t>
+        <w:t xml:space="preserve"> </w:t>
+      </w:r>
+      <w:r>
+        <w:t>2</w:t>
+      </w:r>
+      <w:r>
+        <w:t>0</w:t>
+      </w:r>
+    </w:p>
+    <w:p>
+      <w:pPr>
+        <w:pStyle w:val="xmsonormal"/>
+        <w:numPr>
+          <w:ilvl w:val="1"/>
+          <w:numId w:val="2"/>
+        </w:numPr>
+      </w:pPr>
+      <w:r>
+        <w:rPr>
+          <w:i/>
+          <w:iCs/>
+        </w:rPr>
+        <w:t xml:space="preserve">Unique </w:t>
+      </w:r>
+      <w:r>
+        <w:rPr>
+          <w:i/>
+          <w:iCs/>
+        </w:rPr>
+        <w:t>Materials required:</w:t>
       </w:r>
       <w:r>
         <w:t xml:space="preserve"> Titanium, Wood, Clay, Glass</w:t>
       </w:r>
     </w:p>
-    <w:p>
-      <w:pPr>
-        <w:pStyle w:val="xmsonormal"/>
-      </w:pPr>
-    </w:p>
+    <w:p/>
     <w:p>
       <w:r>
         <w:rPr>
@@ -2469,15 +2330,21 @@
         <w:t>Tournament name:</w:t>
       </w:r>
       <w:r>
-        <w:t xml:space="preserve"> fw_v2_mixed_2000game_5-100tools_4mat.zip</w:t>
-      </w:r>
-    </w:p>
-    <w:p>
-      <w:pPr>
-        <w:pStyle w:val="xmsonormal"/>
-        <w:numPr>
-          <w:ilvl w:val="0"/>
-          <w:numId w:val="3"/>
+        <w:t xml:space="preserve"> </w:t>
+      </w:r>
+      <w:r>
+        <w:t>fw_v2_mixed_6000game_2-50tools_4mat</w:t>
+      </w:r>
+      <w:r>
+        <w:t>.zip</w:t>
+      </w:r>
+    </w:p>
+    <w:p>
+      <w:pPr>
+        <w:pStyle w:val="xmsonormal"/>
+        <w:numPr>
+          <w:ilvl w:val="0"/>
+          <w:numId w:val="2"/>
         </w:numPr>
       </w:pPr>
       <w:r>
@@ -2496,7 +2363,7 @@
         <w:pStyle w:val="xmsonormal"/>
         <w:numPr>
           <w:ilvl w:val="0"/>
-          <w:numId w:val="3"/>
+          <w:numId w:val="2"/>
         </w:numPr>
       </w:pPr>
       <w:r>
@@ -2507,15 +2374,15 @@
         <w:t>Total game number:</w:t>
       </w:r>
       <w:r>
-        <w:t xml:space="preserve"> 2000 games</w:t>
-      </w:r>
-    </w:p>
-    <w:p>
-      <w:pPr>
-        <w:pStyle w:val="xmsonormal"/>
-        <w:numPr>
-          <w:ilvl w:val="0"/>
-          <w:numId w:val="3"/>
+        <w:t xml:space="preserve"> 6000 games</w:t>
+      </w:r>
+    </w:p>
+    <w:p>
+      <w:pPr>
+        <w:pStyle w:val="xmsonormal"/>
+        <w:numPr>
+          <w:ilvl w:val="0"/>
+          <w:numId w:val="2"/>
         </w:numPr>
       </w:pPr>
       <w:r>
@@ -2534,23 +2401,30 @@
         <w:pStyle w:val="xmsonormal"/>
         <w:numPr>
           <w:ilvl w:val="0"/>
-          <w:numId w:val="3"/>
-        </w:numPr>
-      </w:pPr>
-      <w:r>
-        <w:rPr>
-          <w:i/>
-          <w:iCs/>
-        </w:rPr>
-        <w:t xml:space="preserve">Tasks: </w:t>
-      </w:r>
-    </w:p>
-    <w:p>
-      <w:pPr>
-        <w:pStyle w:val="xmsonormal"/>
-        <w:numPr>
-          <w:ilvl w:val="1"/>
-          <w:numId w:val="3"/>
+          <w:numId w:val="2"/>
+        </w:numPr>
+      </w:pPr>
+      <w:r>
+        <w:rPr>
+          <w:i/>
+          <w:iCs/>
+        </w:rPr>
+        <w:t>Task</w:t>
+      </w:r>
+      <w:r>
+        <w:rPr>
+          <w:i/>
+          <w:iCs/>
+        </w:rPr>
+        <w:t xml:space="preserve">s: </w:t>
+      </w:r>
+    </w:p>
+    <w:p>
+      <w:pPr>
+        <w:pStyle w:val="xmsonormal"/>
+        <w:numPr>
+          <w:ilvl w:val="1"/>
+          <w:numId w:val="2"/>
         </w:numPr>
       </w:pPr>
       <w:r>
@@ -2569,15 +2443,22 @@
         <w:pStyle w:val="xmsonormal"/>
         <w:numPr>
           <w:ilvl w:val="1"/>
-          <w:numId w:val="3"/>
-        </w:numPr>
-      </w:pPr>
-      <w:r>
-        <w:rPr>
-          <w:i/>
-          <w:iCs/>
-        </w:rPr>
-        <w:t>Unique tool types:</w:t>
+          <w:numId w:val="2"/>
+        </w:numPr>
+      </w:pPr>
+      <w:r>
+        <w:rPr>
+          <w:i/>
+          <w:iCs/>
+        </w:rPr>
+        <w:t>U</w:t>
+      </w:r>
+      <w:r>
+        <w:rPr>
+          <w:i/>
+          <w:iCs/>
+        </w:rPr>
+        <w:t>nique tool types:</w:t>
       </w:r>
       <w:r>
         <w:t xml:space="preserve"> Pickaxe, Shovel, Hatchet, Glasscutter</w:t>
@@ -2588,26 +2469,27 @@
         <w:pStyle w:val="xmsonormal"/>
         <w:numPr>
           <w:ilvl w:val="1"/>
-          <w:numId w:val="3"/>
-        </w:numPr>
-      </w:pPr>
-      <w:r>
-        <w:rPr>
-          <w:i/>
-          <w:iCs/>
-        </w:rPr>
+          <w:numId w:val="2"/>
+        </w:numPr>
+      </w:pPr>
+      <w:r>
+        <w:rPr>
+          <w:i/>
+          <w:iCs/>
+        </w:rPr>
+        <w:lastRenderedPageBreak/>
         <w:t>Number of each tool per instance:</w:t>
       </w:r>
       <w:r>
-        <w:t xml:space="preserve"> 5</w:t>
-      </w:r>
-    </w:p>
-    <w:p>
-      <w:pPr>
-        <w:pStyle w:val="xmsonormal"/>
-        <w:numPr>
-          <w:ilvl w:val="1"/>
-          <w:numId w:val="3"/>
+        <w:t xml:space="preserve"> 2</w:t>
+      </w:r>
+    </w:p>
+    <w:p>
+      <w:pPr>
+        <w:pStyle w:val="xmsonormal"/>
+        <w:numPr>
+          <w:ilvl w:val="1"/>
+          <w:numId w:val="2"/>
         </w:numPr>
       </w:pPr>
       <w:r>
@@ -2618,23 +2500,30 @@
         <w:t>Number of each tool total:</w:t>
       </w:r>
       <w:r>
-        <w:t xml:space="preserve"> 100</w:t>
-      </w:r>
-    </w:p>
-    <w:p>
-      <w:pPr>
-        <w:pStyle w:val="xmsonormal"/>
-        <w:numPr>
-          <w:ilvl w:val="1"/>
-          <w:numId w:val="3"/>
-        </w:numPr>
-      </w:pPr>
-      <w:r>
-        <w:rPr>
-          <w:i/>
-          <w:iCs/>
-        </w:rPr>
-        <w:t>Unique Materials required:</w:t>
+        <w:t xml:space="preserve"> 50</w:t>
+      </w:r>
+    </w:p>
+    <w:p>
+      <w:pPr>
+        <w:pStyle w:val="xmsonormal"/>
+        <w:numPr>
+          <w:ilvl w:val="1"/>
+          <w:numId w:val="2"/>
+        </w:numPr>
+      </w:pPr>
+      <w:r>
+        <w:rPr>
+          <w:i/>
+          <w:iCs/>
+        </w:rPr>
+        <w:t xml:space="preserve">Unique </w:t>
+      </w:r>
+      <w:r>
+        <w:rPr>
+          <w:i/>
+          <w:iCs/>
+        </w:rPr>
+        <w:t>Materials required:</w:t>
       </w:r>
       <w:r>
         <w:t xml:space="preserve"> Titanium, Wood, Clay, Glass</w:t>
@@ -2651,13 +2540,16 @@
           <w:b/>
           <w:bCs/>
         </w:rPr>
-        <w:t xml:space="preserve">Tournament name: </w:t>
+        <w:t>Tournament name:</w:t>
       </w:r>
       <w:r>
         <w:t xml:space="preserve"> </w:t>
       </w:r>
       <w:r>
-        <w:t>fw_v2_mixed_1000game_2-20tools_2mat.zip</w:t>
+        <w:t>fw_v2_sync_6000game_2-50tools_4mat</w:t>
+      </w:r>
+      <w:r>
+        <w:t>.zip</w:t>
       </w:r>
     </w:p>
     <w:p>
@@ -2676,7 +2568,13 @@
         <w:t>Agent Work Order Goals:</w:t>
       </w:r>
       <w:r>
-        <w:t xml:space="preserve"> mixed goals </w:t>
+        <w:t xml:space="preserve"> </w:t>
+      </w:r>
+      <w:r>
+        <w:t>synced</w:t>
+      </w:r>
+      <w:r>
+        <w:t xml:space="preserve"> goals </w:t>
       </w:r>
     </w:p>
     <w:p>
@@ -2695,7 +2593,7 @@
         <w:t>Total game number:</w:t>
       </w:r>
       <w:r>
-        <w:t xml:space="preserve"> 1000 games</w:t>
+        <w:t xml:space="preserve"> 6000 games</w:t>
       </w:r>
     </w:p>
     <w:p>
@@ -2782,7 +2680,7 @@
         <w:t>nique tool types:</w:t>
       </w:r>
       <w:r>
-        <w:t xml:space="preserve"> Pickaxe, Hatchet</w:t>
+        <w:t xml:space="preserve"> Pickaxe, Shovel, Hatchet, Glasscutter</w:t>
       </w:r>
     </w:p>
     <w:p>
@@ -2820,7 +2718,7 @@
         <w:t>Number of each tool total:</w:t>
       </w:r>
       <w:r>
-        <w:t xml:space="preserve"> 20</w:t>
+        <w:t xml:space="preserve"> 50</w:t>
       </w:r>
     </w:p>
     <w:p>
@@ -2846,7 +2744,7 @@
         <w:t>Materials required:</w:t>
       </w:r>
       <w:r>
-        <w:t xml:space="preserve"> Titanium, Wood</w:t>
+        <w:t xml:space="preserve"> Titanium, Wood, Clay, Glass</w:t>
       </w:r>
     </w:p>
     <w:p>
@@ -2860,27 +2758,18 @@
           <w:b/>
           <w:bCs/>
         </w:rPr>
-        <w:t xml:space="preserve">Tournament name: </w:t>
-      </w:r>
-      <w:r>
-        <w:t xml:space="preserve"> </w:t>
-      </w:r>
-      <w:r>
-        <w:t>fw_v2_</w:t>
-      </w:r>
-      <w:r>
-        <w:t>sync</w:t>
-      </w:r>
-      <w:r>
-        <w:t>_1000game_2-20tools_2mat.zip</w:t>
-      </w:r>
-    </w:p>
-    <w:p>
-      <w:pPr>
-        <w:pStyle w:val="xmsonormal"/>
-        <w:numPr>
-          <w:ilvl w:val="0"/>
-          <w:numId w:val="2"/>
+        <w:t>Tournament name:</w:t>
+      </w:r>
+      <w:r>
+        <w:t xml:space="preserve"> fw_v2_sync_2000game_5-100tools_4mat.zip</w:t>
+      </w:r>
+    </w:p>
+    <w:p>
+      <w:pPr>
+        <w:pStyle w:val="xmsonormal"/>
+        <w:numPr>
+          <w:ilvl w:val="0"/>
+          <w:numId w:val="3"/>
         </w:numPr>
       </w:pPr>
       <w:r>
@@ -2899,7 +2788,7 @@
         <w:pStyle w:val="xmsonormal"/>
         <w:numPr>
           <w:ilvl w:val="0"/>
-          <w:numId w:val="2"/>
+          <w:numId w:val="3"/>
         </w:numPr>
       </w:pPr>
       <w:r>
@@ -2910,15 +2799,15 @@
         <w:t>Total game number:</w:t>
       </w:r>
       <w:r>
-        <w:t xml:space="preserve"> 1000 games</w:t>
-      </w:r>
-    </w:p>
-    <w:p>
-      <w:pPr>
-        <w:pStyle w:val="xmsonormal"/>
-        <w:numPr>
-          <w:ilvl w:val="0"/>
-          <w:numId w:val="2"/>
+        <w:t xml:space="preserve"> 2000 games</w:t>
+      </w:r>
+    </w:p>
+    <w:p>
+      <w:pPr>
+        <w:pStyle w:val="xmsonormal"/>
+        <w:numPr>
+          <w:ilvl w:val="0"/>
+          <w:numId w:val="3"/>
         </w:numPr>
       </w:pPr>
       <w:r>
@@ -2937,30 +2826,23 @@
         <w:pStyle w:val="xmsonormal"/>
         <w:numPr>
           <w:ilvl w:val="0"/>
-          <w:numId w:val="2"/>
-        </w:numPr>
-      </w:pPr>
-      <w:r>
-        <w:rPr>
-          <w:i/>
-          <w:iCs/>
-        </w:rPr>
-        <w:t>Task</w:t>
-      </w:r>
-      <w:r>
-        <w:rPr>
-          <w:i/>
-          <w:iCs/>
-        </w:rPr>
-        <w:t xml:space="preserve">s: </w:t>
-      </w:r>
-    </w:p>
-    <w:p>
-      <w:pPr>
-        <w:pStyle w:val="xmsonormal"/>
-        <w:numPr>
-          <w:ilvl w:val="1"/>
-          <w:numId w:val="2"/>
+          <w:numId w:val="3"/>
+        </w:numPr>
+      </w:pPr>
+      <w:r>
+        <w:rPr>
+          <w:i/>
+          <w:iCs/>
+        </w:rPr>
+        <w:t xml:space="preserve">Tasks: </w:t>
+      </w:r>
+    </w:p>
+    <w:p>
+      <w:pPr>
+        <w:pStyle w:val="xmsonormal"/>
+        <w:numPr>
+          <w:ilvl w:val="1"/>
+          <w:numId w:val="3"/>
         </w:numPr>
       </w:pPr>
       <w:r>
@@ -2979,33 +2861,26 @@
         <w:pStyle w:val="xmsonormal"/>
         <w:numPr>
           <w:ilvl w:val="1"/>
-          <w:numId w:val="2"/>
-        </w:numPr>
-      </w:pPr>
-      <w:r>
-        <w:rPr>
-          <w:i/>
-          <w:iCs/>
-        </w:rPr>
-        <w:t>U</w:t>
-      </w:r>
-      <w:r>
-        <w:rPr>
-          <w:i/>
-          <w:iCs/>
-        </w:rPr>
-        <w:t>nique tool types:</w:t>
-      </w:r>
-      <w:r>
-        <w:t xml:space="preserve"> Pickaxe, Hatchet</w:t>
-      </w:r>
-    </w:p>
-    <w:p>
-      <w:pPr>
-        <w:pStyle w:val="xmsonormal"/>
-        <w:numPr>
-          <w:ilvl w:val="1"/>
-          <w:numId w:val="2"/>
+          <w:numId w:val="3"/>
+        </w:numPr>
+      </w:pPr>
+      <w:r>
+        <w:rPr>
+          <w:i/>
+          <w:iCs/>
+        </w:rPr>
+        <w:t>Unique tool types:</w:t>
+      </w:r>
+      <w:r>
+        <w:t xml:space="preserve"> Pickaxe, Shovel, Hatchet, Glasscutter</w:t>
+      </w:r>
+    </w:p>
+    <w:p>
+      <w:pPr>
+        <w:pStyle w:val="xmsonormal"/>
+        <w:numPr>
+          <w:ilvl w:val="1"/>
+          <w:numId w:val="3"/>
         </w:numPr>
       </w:pPr>
       <w:r>
@@ -3016,15 +2891,15 @@
         <w:t>Number of each tool per instance:</w:t>
       </w:r>
       <w:r>
-        <w:t xml:space="preserve"> 2</w:t>
-      </w:r>
-    </w:p>
-    <w:p>
-      <w:pPr>
-        <w:pStyle w:val="xmsonormal"/>
-        <w:numPr>
-          <w:ilvl w:val="1"/>
-          <w:numId w:val="2"/>
+        <w:t xml:space="preserve"> 5</w:t>
+      </w:r>
+    </w:p>
+    <w:p>
+      <w:pPr>
+        <w:pStyle w:val="xmsonormal"/>
+        <w:numPr>
+          <w:ilvl w:val="1"/>
+          <w:numId w:val="3"/>
         </w:numPr>
       </w:pPr>
       <w:r>
@@ -3035,48 +2910,651 @@
         <w:t>Number of each tool total:</w:t>
       </w:r>
       <w:r>
-        <w:t xml:space="preserve"> 20</w:t>
-      </w:r>
-    </w:p>
-    <w:p>
-      <w:pPr>
-        <w:pStyle w:val="xmsonormal"/>
-        <w:numPr>
-          <w:ilvl w:val="1"/>
-          <w:numId w:val="2"/>
-        </w:numPr>
-      </w:pPr>
-      <w:r>
-        <w:rPr>
-          <w:i/>
-          <w:iCs/>
-        </w:rPr>
-        <w:t xml:space="preserve">Unique </w:t>
-      </w:r>
-      <w:r>
-        <w:rPr>
-          <w:i/>
-          <w:iCs/>
-        </w:rPr>
-        <w:t>Materials required:</w:t>
-      </w:r>
-      <w:r>
-        <w:t xml:space="preserve"> Titanium, Wood</w:t>
-      </w:r>
-    </w:p>
-    <w:p/>
+        <w:t xml:space="preserve"> 100</w:t>
+      </w:r>
+    </w:p>
+    <w:p>
+      <w:pPr>
+        <w:pStyle w:val="xmsonormal"/>
+        <w:numPr>
+          <w:ilvl w:val="1"/>
+          <w:numId w:val="3"/>
+        </w:numPr>
+      </w:pPr>
+      <w:r>
+        <w:rPr>
+          <w:i/>
+          <w:iCs/>
+        </w:rPr>
+        <w:t>Unique Materials required:</w:t>
+      </w:r>
+      <w:r>
+        <w:t xml:space="preserve"> Titanium, Wood, Clay, Glass</w:t>
+      </w:r>
+    </w:p>
+    <w:p>
+      <w:pPr>
+        <w:pStyle w:val="xmsonormal"/>
+      </w:pPr>
+    </w:p>
     <w:p>
       <w:r>
         <w:rPr>
           <w:b/>
           <w:bCs/>
         </w:rPr>
+        <w:t>Tournament name:</w:t>
+      </w:r>
+      <w:r>
+        <w:t xml:space="preserve"> fw_v2_mixed_2000game_5-100tools_4mat.zip</w:t>
+      </w:r>
+    </w:p>
+    <w:p>
+      <w:pPr>
+        <w:pStyle w:val="xmsonormal"/>
+        <w:numPr>
+          <w:ilvl w:val="0"/>
+          <w:numId w:val="3"/>
+        </w:numPr>
+      </w:pPr>
+      <w:r>
+        <w:rPr>
+          <w:i/>
+          <w:iCs/>
+        </w:rPr>
+        <w:t>Agent Work Order Goals:</w:t>
+      </w:r>
+      <w:r>
+        <w:t xml:space="preserve"> mixed goals </w:t>
+      </w:r>
+    </w:p>
+    <w:p>
+      <w:pPr>
+        <w:pStyle w:val="xmsonormal"/>
+        <w:numPr>
+          <w:ilvl w:val="0"/>
+          <w:numId w:val="3"/>
+        </w:numPr>
+      </w:pPr>
+      <w:r>
+        <w:rPr>
+          <w:i/>
+          <w:iCs/>
+        </w:rPr>
+        <w:t>Total game number:</w:t>
+      </w:r>
+      <w:r>
+        <w:t xml:space="preserve"> 2000 games</w:t>
+      </w:r>
+    </w:p>
+    <w:p>
+      <w:pPr>
+        <w:pStyle w:val="xmsonormal"/>
+        <w:numPr>
+          <w:ilvl w:val="0"/>
+          <w:numId w:val="3"/>
+        </w:numPr>
+      </w:pPr>
+      <w:r>
+        <w:rPr>
+          <w:i/>
+          <w:iCs/>
+        </w:rPr>
+        <w:t>Work Order Batch Size</w:t>
+      </w:r>
+      <w:r>
+        <w:t xml:space="preserve">: 20 instances per work order before goal change </w:t>
+      </w:r>
+    </w:p>
+    <w:p>
+      <w:pPr>
+        <w:pStyle w:val="xmsonormal"/>
+        <w:numPr>
+          <w:ilvl w:val="0"/>
+          <w:numId w:val="3"/>
+        </w:numPr>
+      </w:pPr>
+      <w:r>
+        <w:rPr>
+          <w:i/>
+          <w:iCs/>
+        </w:rPr>
+        <w:t xml:space="preserve">Tasks: </w:t>
+      </w:r>
+    </w:p>
+    <w:p>
+      <w:pPr>
+        <w:pStyle w:val="xmsonormal"/>
+        <w:numPr>
+          <w:ilvl w:val="1"/>
+          <w:numId w:val="3"/>
+        </w:numPr>
+      </w:pPr>
+      <w:r>
+        <w:rPr>
+          <w:i/>
+          <w:iCs/>
+        </w:rPr>
+        <w:t xml:space="preserve">Task Type: </w:t>
+      </w:r>
+      <w:r>
+        <w:t>Assembly task</w:t>
+      </w:r>
+    </w:p>
+    <w:p>
+      <w:pPr>
+        <w:pStyle w:val="xmsonormal"/>
+        <w:numPr>
+          <w:ilvl w:val="1"/>
+          <w:numId w:val="3"/>
+        </w:numPr>
+      </w:pPr>
+      <w:r>
+        <w:rPr>
+          <w:i/>
+          <w:iCs/>
+        </w:rPr>
+        <w:t>Unique tool types:</w:t>
+      </w:r>
+      <w:r>
+        <w:t xml:space="preserve"> Pickaxe, Shovel, Hatchet, Glasscutter</w:t>
+      </w:r>
+    </w:p>
+    <w:p>
+      <w:pPr>
+        <w:pStyle w:val="xmsonormal"/>
+        <w:numPr>
+          <w:ilvl w:val="1"/>
+          <w:numId w:val="3"/>
+        </w:numPr>
+      </w:pPr>
+      <w:r>
+        <w:rPr>
+          <w:i/>
+          <w:iCs/>
+        </w:rPr>
+        <w:t>Number of each tool per instance:</w:t>
+      </w:r>
+      <w:r>
+        <w:t xml:space="preserve"> 5</w:t>
+      </w:r>
+    </w:p>
+    <w:p>
+      <w:pPr>
+        <w:pStyle w:val="xmsonormal"/>
+        <w:numPr>
+          <w:ilvl w:val="1"/>
+          <w:numId w:val="3"/>
+        </w:numPr>
+      </w:pPr>
+      <w:r>
+        <w:rPr>
+          <w:i/>
+          <w:iCs/>
+        </w:rPr>
+        <w:t>Number of each tool total:</w:t>
+      </w:r>
+      <w:r>
+        <w:t xml:space="preserve"> 100</w:t>
+      </w:r>
+    </w:p>
+    <w:p>
+      <w:pPr>
+        <w:pStyle w:val="xmsonormal"/>
+        <w:numPr>
+          <w:ilvl w:val="1"/>
+          <w:numId w:val="3"/>
+        </w:numPr>
+      </w:pPr>
+      <w:r>
+        <w:rPr>
+          <w:i/>
+          <w:iCs/>
+        </w:rPr>
+        <w:t>Unique Materials required:</w:t>
+      </w:r>
+      <w:r>
+        <w:t xml:space="preserve"> Titanium, Wood, Clay, Glass</w:t>
+      </w:r>
+    </w:p>
+    <w:p>
+      <w:pPr>
+        <w:pStyle w:val="xmsonormal"/>
+      </w:pPr>
+    </w:p>
+    <w:p>
+      <w:r>
+        <w:rPr>
+          <w:b/>
+          <w:bCs/>
+        </w:rPr>
         <w:t xml:space="preserve">Tournament name: </w:t>
       </w:r>
       <w:r>
         <w:t xml:space="preserve"> </w:t>
       </w:r>
       <w:r>
+        <w:t>fw_v2_mixed_1000game_2-20tools_2mat.zip</w:t>
+      </w:r>
+    </w:p>
+    <w:p>
+      <w:pPr>
+        <w:pStyle w:val="xmsonormal"/>
+        <w:numPr>
+          <w:ilvl w:val="0"/>
+          <w:numId w:val="2"/>
+        </w:numPr>
+      </w:pPr>
+      <w:r>
+        <w:rPr>
+          <w:i/>
+          <w:iCs/>
+        </w:rPr>
+        <w:t>Agent Work Order Goals:</w:t>
+      </w:r>
+      <w:r>
+        <w:t xml:space="preserve"> mixed goals </w:t>
+      </w:r>
+    </w:p>
+    <w:p>
+      <w:pPr>
+        <w:pStyle w:val="xmsonormal"/>
+        <w:numPr>
+          <w:ilvl w:val="0"/>
+          <w:numId w:val="2"/>
+        </w:numPr>
+      </w:pPr>
+      <w:r>
+        <w:rPr>
+          <w:i/>
+          <w:iCs/>
+        </w:rPr>
+        <w:t>Total game number:</w:t>
+      </w:r>
+      <w:r>
+        <w:t xml:space="preserve"> 1000 games</w:t>
+      </w:r>
+    </w:p>
+    <w:p>
+      <w:pPr>
+        <w:pStyle w:val="xmsonormal"/>
+        <w:numPr>
+          <w:ilvl w:val="0"/>
+          <w:numId w:val="2"/>
+        </w:numPr>
+      </w:pPr>
+      <w:r>
+        <w:rPr>
+          <w:i/>
+          <w:iCs/>
+        </w:rPr>
+        <w:t>Work Order Batch Size</w:t>
+      </w:r>
+      <w:r>
+        <w:t xml:space="preserve">: 20 instances per work order before goal change </w:t>
+      </w:r>
+    </w:p>
+    <w:p>
+      <w:pPr>
+        <w:pStyle w:val="xmsonormal"/>
+        <w:numPr>
+          <w:ilvl w:val="0"/>
+          <w:numId w:val="2"/>
+        </w:numPr>
+      </w:pPr>
+      <w:r>
+        <w:rPr>
+          <w:i/>
+          <w:iCs/>
+        </w:rPr>
+        <w:t>Task</w:t>
+      </w:r>
+      <w:r>
+        <w:rPr>
+          <w:i/>
+          <w:iCs/>
+        </w:rPr>
+        <w:t xml:space="preserve">s: </w:t>
+      </w:r>
+    </w:p>
+    <w:p>
+      <w:pPr>
+        <w:pStyle w:val="xmsonormal"/>
+        <w:numPr>
+          <w:ilvl w:val="1"/>
+          <w:numId w:val="2"/>
+        </w:numPr>
+      </w:pPr>
+      <w:r>
+        <w:rPr>
+          <w:i/>
+          <w:iCs/>
+        </w:rPr>
+        <w:t xml:space="preserve">Task Type: </w:t>
+      </w:r>
+      <w:r>
+        <w:t>Assembly task</w:t>
+      </w:r>
+    </w:p>
+    <w:p>
+      <w:pPr>
+        <w:pStyle w:val="xmsonormal"/>
+        <w:numPr>
+          <w:ilvl w:val="1"/>
+          <w:numId w:val="2"/>
+        </w:numPr>
+      </w:pPr>
+      <w:r>
+        <w:rPr>
+          <w:i/>
+          <w:iCs/>
+        </w:rPr>
+        <w:t>U</w:t>
+      </w:r>
+      <w:r>
+        <w:rPr>
+          <w:i/>
+          <w:iCs/>
+        </w:rPr>
+        <w:t>nique tool types:</w:t>
+      </w:r>
+      <w:r>
+        <w:t xml:space="preserve"> Pickaxe, Hatchet</w:t>
+      </w:r>
+    </w:p>
+    <w:p>
+      <w:pPr>
+        <w:pStyle w:val="xmsonormal"/>
+        <w:numPr>
+          <w:ilvl w:val="1"/>
+          <w:numId w:val="2"/>
+        </w:numPr>
+      </w:pPr>
+      <w:r>
+        <w:rPr>
+          <w:i/>
+          <w:iCs/>
+        </w:rPr>
+        <w:lastRenderedPageBreak/>
+        <w:t>Number of each tool per instance:</w:t>
+      </w:r>
+      <w:r>
+        <w:t xml:space="preserve"> 2</w:t>
+      </w:r>
+    </w:p>
+    <w:p>
+      <w:pPr>
+        <w:pStyle w:val="xmsonormal"/>
+        <w:numPr>
+          <w:ilvl w:val="1"/>
+          <w:numId w:val="2"/>
+        </w:numPr>
+      </w:pPr>
+      <w:r>
+        <w:rPr>
+          <w:i/>
+          <w:iCs/>
+        </w:rPr>
+        <w:t>Number of each tool total:</w:t>
+      </w:r>
+      <w:r>
+        <w:t xml:space="preserve"> 20</w:t>
+      </w:r>
+    </w:p>
+    <w:p>
+      <w:pPr>
+        <w:pStyle w:val="xmsonormal"/>
+        <w:numPr>
+          <w:ilvl w:val="1"/>
+          <w:numId w:val="2"/>
+        </w:numPr>
+      </w:pPr>
+      <w:r>
+        <w:rPr>
+          <w:i/>
+          <w:iCs/>
+        </w:rPr>
+        <w:t xml:space="preserve">Unique </w:t>
+      </w:r>
+      <w:r>
+        <w:rPr>
+          <w:i/>
+          <w:iCs/>
+        </w:rPr>
+        <w:t>Materials required:</w:t>
+      </w:r>
+      <w:r>
+        <w:t xml:space="preserve"> Titanium, Wood</w:t>
+      </w:r>
+    </w:p>
+    <w:p>
+      <w:pPr>
+        <w:pStyle w:val="xmsonormal"/>
+      </w:pPr>
+    </w:p>
+    <w:p>
+      <w:r>
+        <w:rPr>
+          <w:b/>
+          <w:bCs/>
+        </w:rPr>
+        <w:t xml:space="preserve">Tournament name: </w:t>
+      </w:r>
+      <w:r>
+        <w:t xml:space="preserve"> </w:t>
+      </w:r>
+      <w:r>
+        <w:t>fw_v2_</w:t>
+      </w:r>
+      <w:r>
+        <w:t>sync</w:t>
+      </w:r>
+      <w:r>
+        <w:t>_1000game_2-20tools_2mat.zip</w:t>
+      </w:r>
+    </w:p>
+    <w:p>
+      <w:pPr>
+        <w:pStyle w:val="xmsonormal"/>
+        <w:numPr>
+          <w:ilvl w:val="0"/>
+          <w:numId w:val="2"/>
+        </w:numPr>
+      </w:pPr>
+      <w:r>
+        <w:rPr>
+          <w:i/>
+          <w:iCs/>
+        </w:rPr>
+        <w:t>Agent Work Order Goals:</w:t>
+      </w:r>
+      <w:r>
+        <w:t xml:space="preserve"> synced goals </w:t>
+      </w:r>
+    </w:p>
+    <w:p>
+      <w:pPr>
+        <w:pStyle w:val="xmsonormal"/>
+        <w:numPr>
+          <w:ilvl w:val="0"/>
+          <w:numId w:val="2"/>
+        </w:numPr>
+      </w:pPr>
+      <w:r>
+        <w:rPr>
+          <w:i/>
+          <w:iCs/>
+        </w:rPr>
+        <w:t>Total game number:</w:t>
+      </w:r>
+      <w:r>
+        <w:t xml:space="preserve"> 1000 games</w:t>
+      </w:r>
+    </w:p>
+    <w:p>
+      <w:pPr>
+        <w:pStyle w:val="xmsonormal"/>
+        <w:numPr>
+          <w:ilvl w:val="0"/>
+          <w:numId w:val="2"/>
+        </w:numPr>
+      </w:pPr>
+      <w:r>
+        <w:rPr>
+          <w:i/>
+          <w:iCs/>
+        </w:rPr>
+        <w:t>Work Order Batch Size</w:t>
+      </w:r>
+      <w:r>
+        <w:t xml:space="preserve">: 20 instances per work order before goal change </w:t>
+      </w:r>
+    </w:p>
+    <w:p>
+      <w:pPr>
+        <w:pStyle w:val="xmsonormal"/>
+        <w:numPr>
+          <w:ilvl w:val="0"/>
+          <w:numId w:val="2"/>
+        </w:numPr>
+      </w:pPr>
+      <w:r>
+        <w:rPr>
+          <w:i/>
+          <w:iCs/>
+        </w:rPr>
+        <w:t>Task</w:t>
+      </w:r>
+      <w:r>
+        <w:rPr>
+          <w:i/>
+          <w:iCs/>
+        </w:rPr>
+        <w:t xml:space="preserve">s: </w:t>
+      </w:r>
+    </w:p>
+    <w:p>
+      <w:pPr>
+        <w:pStyle w:val="xmsonormal"/>
+        <w:numPr>
+          <w:ilvl w:val="1"/>
+          <w:numId w:val="2"/>
+        </w:numPr>
+      </w:pPr>
+      <w:r>
+        <w:rPr>
+          <w:i/>
+          <w:iCs/>
+        </w:rPr>
+        <w:t xml:space="preserve">Task Type: </w:t>
+      </w:r>
+      <w:r>
+        <w:t>Assembly task</w:t>
+      </w:r>
+    </w:p>
+    <w:p>
+      <w:pPr>
+        <w:pStyle w:val="xmsonormal"/>
+        <w:numPr>
+          <w:ilvl w:val="1"/>
+          <w:numId w:val="2"/>
+        </w:numPr>
+      </w:pPr>
+      <w:r>
+        <w:rPr>
+          <w:i/>
+          <w:iCs/>
+        </w:rPr>
+        <w:t>U</w:t>
+      </w:r>
+      <w:r>
+        <w:rPr>
+          <w:i/>
+          <w:iCs/>
+        </w:rPr>
+        <w:t>nique tool types:</w:t>
+      </w:r>
+      <w:r>
+        <w:t xml:space="preserve"> Pickaxe, Hatchet</w:t>
+      </w:r>
+    </w:p>
+    <w:p>
+      <w:pPr>
+        <w:pStyle w:val="xmsonormal"/>
+        <w:numPr>
+          <w:ilvl w:val="1"/>
+          <w:numId w:val="2"/>
+        </w:numPr>
+      </w:pPr>
+      <w:r>
+        <w:rPr>
+          <w:i/>
+          <w:iCs/>
+        </w:rPr>
+        <w:t>Number of each tool per instance:</w:t>
+      </w:r>
+      <w:r>
+        <w:t xml:space="preserve"> 2</w:t>
+      </w:r>
+    </w:p>
+    <w:p>
+      <w:pPr>
+        <w:pStyle w:val="xmsonormal"/>
+        <w:numPr>
+          <w:ilvl w:val="1"/>
+          <w:numId w:val="2"/>
+        </w:numPr>
+      </w:pPr>
+      <w:r>
+        <w:rPr>
+          <w:i/>
+          <w:iCs/>
+        </w:rPr>
+        <w:t>Number of each tool total:</w:t>
+      </w:r>
+      <w:r>
+        <w:t xml:space="preserve"> 20</w:t>
+      </w:r>
+    </w:p>
+    <w:p>
+      <w:pPr>
+        <w:pStyle w:val="xmsonormal"/>
+        <w:numPr>
+          <w:ilvl w:val="1"/>
+          <w:numId w:val="2"/>
+        </w:numPr>
+      </w:pPr>
+      <w:r>
+        <w:rPr>
+          <w:i/>
+          <w:iCs/>
+        </w:rPr>
+        <w:t xml:space="preserve">Unique </w:t>
+      </w:r>
+      <w:r>
+        <w:rPr>
+          <w:i/>
+          <w:iCs/>
+        </w:rPr>
+        <w:t>Materials required:</w:t>
+      </w:r>
+      <w:r>
+        <w:t xml:space="preserve"> Titanium, Wood</w:t>
+      </w:r>
+    </w:p>
+    <w:p/>
+    <w:p>
+      <w:r>
+        <w:rPr>
+          <w:b/>
+          <w:bCs/>
+        </w:rPr>
+        <w:t xml:space="preserve">Tournament name: </w:t>
+      </w:r>
+      <w:r>
+        <w:t xml:space="preserve"> </w:t>
+      </w:r>
+      <w:r>
         <w:t>fw_v2_mixed_1000game_</w:t>
       </w:r>
       <w:r>
@@ -3243,7 +3721,6 @@
           <w:i/>
           <w:iCs/>
         </w:rPr>
-        <w:lastRenderedPageBreak/>
         <w:t>Number of each tool total:</w:t>
       </w:r>
       <w:r>

</xml_diff>

<commit_message>
Add 8 tool/material task
</commit_message>
<xml_diff>
--- a/tournaments/output/FW tournament details readme.docx
+++ b/tournaments/output/FW tournament details readme.docx
@@ -1918,13 +1918,7 @@
         <w:t>Total game number:</w:t>
       </w:r>
       <w:r>
-        <w:t xml:space="preserve"> </w:t>
-      </w:r>
-      <w:r>
-        <w:t>2</w:t>
-      </w:r>
-      <w:r>
-        <w:t>000 games</w:t>
+        <w:t xml:space="preserve"> 2000 games</w:t>
       </w:r>
     </w:p>
     <w:p>
@@ -2049,13 +2043,7 @@
         <w:t>Number of each tool total:</w:t>
       </w:r>
       <w:r>
-        <w:t xml:space="preserve"> </w:t>
-      </w:r>
-      <w:r>
-        <w:t>2</w:t>
-      </w:r>
-      <w:r>
-        <w:t>0</w:t>
+        <w:t xml:space="preserve"> 20</w:t>
       </w:r>
     </w:p>
     <w:p>
@@ -2154,13 +2142,7 @@
         <w:t>Total game number:</w:t>
       </w:r>
       <w:r>
-        <w:t xml:space="preserve"> </w:t>
-      </w:r>
-      <w:r>
-        <w:t>2</w:t>
-      </w:r>
-      <w:r>
-        <w:t>000 games</w:t>
+        <w:t xml:space="preserve"> 2000 games</w:t>
       </w:r>
     </w:p>
     <w:p>
@@ -2285,13 +2267,7 @@
         <w:t>Number of each tool total:</w:t>
       </w:r>
       <w:r>
-        <w:t xml:space="preserve"> </w:t>
-      </w:r>
-      <w:r>
-        <w:t>2</w:t>
-      </w:r>
-      <w:r>
-        <w:t>0</w:t>
+        <w:t xml:space="preserve"> 20</w:t>
       </w:r>
     </w:p>
     <w:p>
@@ -3972,6 +3948,430 @@
       </w:r>
       <w:r>
         <w:t xml:space="preserve"> Titanium, Wood</w:t>
+      </w:r>
+    </w:p>
+    <w:p>
+      <w:pPr>
+        <w:rPr>
+          <w:b/>
+          <w:bCs/>
+        </w:rPr>
+      </w:pPr>
+    </w:p>
+    <w:p>
+      <w:r>
+        <w:rPr>
+          <w:b/>
+          <w:bCs/>
+        </w:rPr>
+        <w:t>Tournament name:</w:t>
+      </w:r>
+      <w:r>
+        <w:t xml:space="preserve"> fw_v2_mixed_</w:t>
+      </w:r>
+      <w:r>
+        <w:t>6</w:t>
+      </w:r>
+      <w:r>
+        <w:t>000game_</w:t>
+      </w:r>
+      <w:r>
+        <w:t>3</w:t>
+      </w:r>
+      <w:r>
+        <w:t>-</w:t>
+      </w:r>
+      <w:r>
+        <w:t>250</w:t>
+      </w:r>
+      <w:r>
+        <w:t>tools_</w:t>
+      </w:r>
+      <w:r>
+        <w:t>8</w:t>
+      </w:r>
+      <w:r>
+        <w:t>mat.zip</w:t>
+      </w:r>
+    </w:p>
+    <w:p>
+      <w:pPr>
+        <w:pStyle w:val="xmsonormal"/>
+        <w:numPr>
+          <w:ilvl w:val="0"/>
+          <w:numId w:val="3"/>
+        </w:numPr>
+      </w:pPr>
+      <w:r>
+        <w:rPr>
+          <w:i/>
+          <w:iCs/>
+        </w:rPr>
+        <w:t>Agent Work Order Goals:</w:t>
+      </w:r>
+      <w:r>
+        <w:t xml:space="preserve"> mixed goals </w:t>
+      </w:r>
+    </w:p>
+    <w:p>
+      <w:pPr>
+        <w:pStyle w:val="xmsonormal"/>
+        <w:numPr>
+          <w:ilvl w:val="0"/>
+          <w:numId w:val="3"/>
+        </w:numPr>
+      </w:pPr>
+      <w:r>
+        <w:rPr>
+          <w:i/>
+          <w:iCs/>
+        </w:rPr>
+        <w:t>Total game number:</w:t>
+      </w:r>
+      <w:r>
+        <w:t xml:space="preserve"> </w:t>
+      </w:r>
+      <w:r>
+        <w:t>6</w:t>
+      </w:r>
+      <w:r>
+        <w:t>000 games</w:t>
+      </w:r>
+    </w:p>
+    <w:p>
+      <w:pPr>
+        <w:pStyle w:val="xmsonormal"/>
+        <w:numPr>
+          <w:ilvl w:val="0"/>
+          <w:numId w:val="3"/>
+        </w:numPr>
+      </w:pPr>
+      <w:r>
+        <w:rPr>
+          <w:i/>
+          <w:iCs/>
+        </w:rPr>
+        <w:t>Work Order Batch Size</w:t>
+      </w:r>
+      <w:r>
+        <w:t xml:space="preserve">: 20 instances per work order before goal change </w:t>
+      </w:r>
+    </w:p>
+    <w:p>
+      <w:pPr>
+        <w:pStyle w:val="xmsonormal"/>
+        <w:numPr>
+          <w:ilvl w:val="0"/>
+          <w:numId w:val="3"/>
+        </w:numPr>
+      </w:pPr>
+      <w:r>
+        <w:rPr>
+          <w:i/>
+          <w:iCs/>
+        </w:rPr>
+        <w:t xml:space="preserve">Tasks: </w:t>
+      </w:r>
+    </w:p>
+    <w:p>
+      <w:pPr>
+        <w:pStyle w:val="xmsonormal"/>
+        <w:numPr>
+          <w:ilvl w:val="1"/>
+          <w:numId w:val="3"/>
+        </w:numPr>
+      </w:pPr>
+      <w:r>
+        <w:rPr>
+          <w:i/>
+          <w:iCs/>
+        </w:rPr>
+        <w:t xml:space="preserve">Task Type: </w:t>
+      </w:r>
+      <w:r>
+        <w:t>Assembly task</w:t>
+      </w:r>
+    </w:p>
+    <w:p>
+      <w:pPr>
+        <w:pStyle w:val="xmsonormal"/>
+        <w:numPr>
+          <w:ilvl w:val="1"/>
+          <w:numId w:val="3"/>
+        </w:numPr>
+      </w:pPr>
+      <w:r>
+        <w:rPr>
+          <w:i/>
+          <w:iCs/>
+        </w:rPr>
+        <w:lastRenderedPageBreak/>
+        <w:t>Unique tool types:</w:t>
+      </w:r>
+      <w:r>
+        <w:t xml:space="preserve"> Pickaxe, Shovel, Hatchet, Glasscutter</w:t>
+      </w:r>
+      <w:r>
+        <w:t>, Heated Knife, Drill, Hammer, TNT</w:t>
+      </w:r>
+    </w:p>
+    <w:p>
+      <w:pPr>
+        <w:pStyle w:val="xmsonormal"/>
+        <w:numPr>
+          <w:ilvl w:val="1"/>
+          <w:numId w:val="3"/>
+        </w:numPr>
+      </w:pPr>
+      <w:r>
+        <w:rPr>
+          <w:i/>
+          <w:iCs/>
+        </w:rPr>
+        <w:t>Number of each tool per instance:</w:t>
+      </w:r>
+      <w:r>
+        <w:t xml:space="preserve"> </w:t>
+      </w:r>
+      <w:r>
+        <w:t>3</w:t>
+      </w:r>
+    </w:p>
+    <w:p>
+      <w:pPr>
+        <w:pStyle w:val="xmsonormal"/>
+        <w:numPr>
+          <w:ilvl w:val="1"/>
+          <w:numId w:val="3"/>
+        </w:numPr>
+      </w:pPr>
+      <w:r>
+        <w:rPr>
+          <w:i/>
+          <w:iCs/>
+        </w:rPr>
+        <w:t>Number of each tool total:</w:t>
+      </w:r>
+      <w:r>
+        <w:t xml:space="preserve"> </w:t>
+      </w:r>
+      <w:r>
+        <w:t>250</w:t>
+      </w:r>
+    </w:p>
+    <w:p>
+      <w:pPr>
+        <w:pStyle w:val="xmsonormal"/>
+        <w:numPr>
+          <w:ilvl w:val="1"/>
+          <w:numId w:val="3"/>
+        </w:numPr>
+      </w:pPr>
+      <w:r>
+        <w:rPr>
+          <w:i/>
+          <w:iCs/>
+        </w:rPr>
+        <w:t>Unique Materials required:</w:t>
+      </w:r>
+      <w:r>
+        <w:t xml:space="preserve"> Titanium, Wood, Clay, Glass</w:t>
+      </w:r>
+      <w:r>
+        <w:t>, Silicon, Bauxite, Diamond, ABS (plastic)</w:t>
+      </w:r>
+    </w:p>
+    <w:p/>
+    <w:p>
+      <w:r>
+        <w:rPr>
+          <w:b/>
+          <w:bCs/>
+        </w:rPr>
+        <w:t>Tournament name:</w:t>
+      </w:r>
+      <w:r>
+        <w:t xml:space="preserve"> fw_v2_</w:t>
+      </w:r>
+      <w:r>
+        <w:t>syc</w:t>
+      </w:r>
+      <w:r>
+        <w:t>_6000game_3-250tools_8mat.zip</w:t>
+      </w:r>
+    </w:p>
+    <w:p>
+      <w:pPr>
+        <w:pStyle w:val="xmsonormal"/>
+        <w:numPr>
+          <w:ilvl w:val="0"/>
+          <w:numId w:val="3"/>
+        </w:numPr>
+      </w:pPr>
+      <w:r>
+        <w:rPr>
+          <w:i/>
+          <w:iCs/>
+        </w:rPr>
+        <w:t>Agent Work Order Goals:</w:t>
+      </w:r>
+      <w:r>
+        <w:t xml:space="preserve"> </w:t>
+      </w:r>
+      <w:r>
+        <w:t>synced</w:t>
+      </w:r>
+      <w:r>
+        <w:t xml:space="preserve"> goals </w:t>
+      </w:r>
+    </w:p>
+    <w:p>
+      <w:pPr>
+        <w:pStyle w:val="xmsonormal"/>
+        <w:numPr>
+          <w:ilvl w:val="0"/>
+          <w:numId w:val="3"/>
+        </w:numPr>
+      </w:pPr>
+      <w:r>
+        <w:rPr>
+          <w:i/>
+          <w:iCs/>
+        </w:rPr>
+        <w:t>Total game number:</w:t>
+      </w:r>
+      <w:r>
+        <w:t xml:space="preserve"> 6000 games</w:t>
+      </w:r>
+    </w:p>
+    <w:p>
+      <w:pPr>
+        <w:pStyle w:val="xmsonormal"/>
+        <w:numPr>
+          <w:ilvl w:val="0"/>
+          <w:numId w:val="3"/>
+        </w:numPr>
+      </w:pPr>
+      <w:r>
+        <w:rPr>
+          <w:i/>
+          <w:iCs/>
+        </w:rPr>
+        <w:t>Work Order Batch Size</w:t>
+      </w:r>
+      <w:r>
+        <w:t xml:space="preserve">: 20 instances per work order before goal change </w:t>
+      </w:r>
+    </w:p>
+    <w:p>
+      <w:pPr>
+        <w:pStyle w:val="xmsonormal"/>
+        <w:numPr>
+          <w:ilvl w:val="0"/>
+          <w:numId w:val="3"/>
+        </w:numPr>
+      </w:pPr>
+      <w:r>
+        <w:rPr>
+          <w:i/>
+          <w:iCs/>
+        </w:rPr>
+        <w:t xml:space="preserve">Tasks: </w:t>
+      </w:r>
+    </w:p>
+    <w:p>
+      <w:pPr>
+        <w:pStyle w:val="xmsonormal"/>
+        <w:numPr>
+          <w:ilvl w:val="1"/>
+          <w:numId w:val="3"/>
+        </w:numPr>
+      </w:pPr>
+      <w:r>
+        <w:rPr>
+          <w:i/>
+          <w:iCs/>
+        </w:rPr>
+        <w:t xml:space="preserve">Task Type: </w:t>
+      </w:r>
+      <w:r>
+        <w:t>Assembly task</w:t>
+      </w:r>
+    </w:p>
+    <w:p>
+      <w:pPr>
+        <w:pStyle w:val="xmsonormal"/>
+        <w:numPr>
+          <w:ilvl w:val="1"/>
+          <w:numId w:val="3"/>
+        </w:numPr>
+      </w:pPr>
+      <w:r>
+        <w:rPr>
+          <w:i/>
+          <w:iCs/>
+        </w:rPr>
+        <w:t>Unique tool types:</w:t>
+      </w:r>
+      <w:r>
+        <w:t xml:space="preserve"> Pickaxe, Shovel, Hatchet, Glasscutter, Heated Knife, Drill, Hammer, TNT</w:t>
+      </w:r>
+    </w:p>
+    <w:p>
+      <w:pPr>
+        <w:pStyle w:val="xmsonormal"/>
+        <w:numPr>
+          <w:ilvl w:val="1"/>
+          <w:numId w:val="3"/>
+        </w:numPr>
+      </w:pPr>
+      <w:r>
+        <w:rPr>
+          <w:i/>
+          <w:iCs/>
+        </w:rPr>
+        <w:t>Number of each tool per instance:</w:t>
+      </w:r>
+      <w:r>
+        <w:t xml:space="preserve"> 3</w:t>
+      </w:r>
+    </w:p>
+    <w:p>
+      <w:pPr>
+        <w:pStyle w:val="xmsonormal"/>
+        <w:numPr>
+          <w:ilvl w:val="1"/>
+          <w:numId w:val="3"/>
+        </w:numPr>
+      </w:pPr>
+      <w:r>
+        <w:rPr>
+          <w:i/>
+          <w:iCs/>
+        </w:rPr>
+        <w:t>Number of each tool total:</w:t>
+      </w:r>
+      <w:r>
+        <w:t xml:space="preserve"> 250</w:t>
+      </w:r>
+    </w:p>
+    <w:p>
+      <w:pPr>
+        <w:pStyle w:val="xmsonormal"/>
+        <w:numPr>
+          <w:ilvl w:val="1"/>
+          <w:numId w:val="3"/>
+        </w:numPr>
+      </w:pPr>
+      <w:r>
+        <w:rPr>
+          <w:i/>
+          <w:iCs/>
+        </w:rPr>
+        <w:t>Unique Materials required:</w:t>
+      </w:r>
+      <w:r>
+        <w:t xml:space="preserve"> Titanium, Wood, Clay, Glass, Silicon, Bauxite, Diamond, ABS (plastic)</w:t>
       </w:r>
     </w:p>
     <w:p/>
@@ -4977,6 +5377,15 @@
 </file>
 
 <file path=customXml/item1.xml><?xml version="1.0" encoding="utf-8"?>
+<?mso-contentType ?>
+<FormTemplates xmlns="http://schemas.microsoft.com/sharepoint/v3/contenttype/forms">
+  <Display>DocumentLibraryForm</Display>
+  <Edit>DocumentLibraryForm</Edit>
+  <New>DocumentLibraryForm</New>
+</FormTemplates>
+</file>
+
+<file path=customXml/item2.xml><?xml version="1.0" encoding="utf-8"?>
 <ct:contentTypeSchema xmlns:ct="http://schemas.microsoft.com/office/2006/metadata/contentType" xmlns:ma="http://schemas.microsoft.com/office/2006/metadata/properties/metaAttributes" ct:_="" ma:_="" ma:contentTypeName="Document" ma:contentTypeID="0x010100EA27BEF716CF02408D7A8074454A0F90" ma:contentTypeVersion="16" ma:contentTypeDescription="Create a new document." ma:contentTypeScope="" ma:versionID="2a62b760072b998ba4c12e9fc2c4876f">
   <xsd:schema xmlns:xsd="http://www.w3.org/2001/XMLSchema" xmlns:xs="http://www.w3.org/2001/XMLSchema" xmlns:p="http://schemas.microsoft.com/office/2006/metadata/properties" xmlns:ns2="63098ba0-6e21-440b-8e8c-e00fcfe9ced5" xmlns:ns3="5785a206-a66d-461a-95f7-9a1e825ce32f" targetNamespace="http://schemas.microsoft.com/office/2006/metadata/properties" ma:root="true" ma:fieldsID="d04a983867315217254ccb3299350009" ns2:_="" ns3:_="">
     <xsd:import namespace="63098ba0-6e21-440b-8e8c-e00fcfe9ced5"/>
@@ -5219,16 +5628,15 @@
 </ct:contentTypeSchema>
 </file>
 
-<file path=customXml/item2.xml><?xml version="1.0" encoding="utf-8"?>
-<?mso-contentType ?>
-<FormTemplates xmlns="http://schemas.microsoft.com/sharepoint/v3/contenttype/forms">
-  <Display>DocumentLibraryForm</Display>
-  <Edit>DocumentLibraryForm</Edit>
-  <New>DocumentLibraryForm</New>
-</FormTemplates>
+<file path=customXml/itemProps1.xml><?xml version="1.0" encoding="utf-8"?>
+<ds:datastoreItem xmlns:ds="http://schemas.openxmlformats.org/officeDocument/2006/customXml" ds:itemID="{9F250F69-BFD4-48D3-8D41-F3EB5308FE03}">
+  <ds:schemaRefs>
+    <ds:schemaRef ds:uri="http://schemas.microsoft.com/sharepoint/v3/contenttype/forms"/>
+  </ds:schemaRefs>
+</ds:datastoreItem>
 </file>
 
-<file path=customXml/itemProps1.xml><?xml version="1.0" encoding="utf-8"?>
+<file path=customXml/itemProps2.xml><?xml version="1.0" encoding="utf-8"?>
 <ds:datastoreItem xmlns:ds="http://schemas.openxmlformats.org/officeDocument/2006/customXml" ds:itemID="{4434F4A2-7735-4DAF-B3BF-97DE8605EFF6}">
   <ds:schemaRefs>
     <ds:schemaRef ds:uri="http://schemas.microsoft.com/office/2006/metadata/contentType"/>
@@ -5245,12 +5653,4 @@
     <ds:schemaRef ds:uri="http://schemas.microsoft.com/internal/obd"/>
   </ds:schemaRefs>
 </ds:datastoreItem>
-</file>
-
-<file path=customXml/itemProps2.xml><?xml version="1.0" encoding="utf-8"?>
-<ds:datastoreItem xmlns:ds="http://schemas.openxmlformats.org/officeDocument/2006/customXml" ds:itemID="{9F250F69-BFD4-48D3-8D41-F3EB5308FE03}">
-  <ds:schemaRefs>
-    <ds:schemaRef ds:uri="http://schemas.microsoft.com/sharepoint/v3/contenttype/forms"/>
-  </ds:schemaRefs>
-</ds:datastoreItem>
 </file>
</xml_diff>

<commit_message>
Add 4K version of 5-100 and 10-100 4mat tournament
</commit_message>
<xml_diff>
--- a/tournaments/output/FW tournament details readme.docx
+++ b/tournaments/output/FW tournament details readme.docx
@@ -3092,6 +3092,11 @@
       </w:r>
     </w:p>
     <w:p>
+      <w:pPr>
+        <w:pStyle w:val="xmsonormal"/>
+      </w:pPr>
+    </w:p>
+    <w:p>
       <w:r>
         <w:rPr>
           <w:b/>
@@ -3100,13 +3105,13 @@
         <w:t>Tournament name:</w:t>
       </w:r>
       <w:r>
-        <w:t xml:space="preserve"> fw_v2_sync_2000game_</w:t>
-      </w:r>
-      <w:r>
-        <w:t>10</w:t>
-      </w:r>
-      <w:r>
-        <w:t>-100tools_4mat.zip</w:t>
+        <w:t xml:space="preserve"> fw_v2_mixed_</w:t>
+      </w:r>
+      <w:r>
+        <w:t>4</w:t>
+      </w:r>
+      <w:r>
+        <w:t>000game_5-100tools_4mat.zip</w:t>
       </w:r>
     </w:p>
     <w:p>
@@ -3125,7 +3130,7 @@
         <w:t>Agent Work Order Goals:</w:t>
       </w:r>
       <w:r>
-        <w:t xml:space="preserve"> synced goals </w:t>
+        <w:t xml:space="preserve"> mixed goals </w:t>
       </w:r>
     </w:p>
     <w:p>
@@ -3144,7 +3149,13 @@
         <w:t>Total game number:</w:t>
       </w:r>
       <w:r>
-        <w:t xml:space="preserve"> 2000 games</w:t>
+        <w:t xml:space="preserve"> </w:t>
+      </w:r>
+      <w:r>
+        <w:t>4</w:t>
+      </w:r>
+      <w:r>
+        <w:t>000 games</w:t>
       </w:r>
     </w:p>
     <w:p>
@@ -3233,29 +3244,26 @@
           <w:i/>
           <w:iCs/>
         </w:rPr>
+        <w:lastRenderedPageBreak/>
         <w:t>Number of each tool per instance:</w:t>
       </w:r>
       <w:r>
-        <w:t xml:space="preserve"> </w:t>
-      </w:r>
-      <w:r>
-        <w:t>10</w:t>
-      </w:r>
-    </w:p>
-    <w:p>
-      <w:pPr>
-        <w:pStyle w:val="xmsonormal"/>
-        <w:numPr>
-          <w:ilvl w:val="1"/>
-          <w:numId w:val="3"/>
-        </w:numPr>
-      </w:pPr>
-      <w:r>
-        <w:rPr>
-          <w:i/>
-          <w:iCs/>
-        </w:rPr>
-        <w:lastRenderedPageBreak/>
+        <w:t xml:space="preserve"> 5</w:t>
+      </w:r>
+    </w:p>
+    <w:p>
+      <w:pPr>
+        <w:pStyle w:val="xmsonormal"/>
+        <w:numPr>
+          <w:ilvl w:val="1"/>
+          <w:numId w:val="3"/>
+        </w:numPr>
+      </w:pPr>
+      <w:r>
+        <w:rPr>
+          <w:i/>
+          <w:iCs/>
+        </w:rPr>
         <w:t>Number of each tool total:</w:t>
       </w:r>
       <w:r>
@@ -3295,13 +3303,7 @@
         <w:t>Tournament name:</w:t>
       </w:r>
       <w:r>
-        <w:t xml:space="preserve"> fw_v2_mixed_2000game_</w:t>
-      </w:r>
-      <w:r>
-        <w:t>10</w:t>
-      </w:r>
-      <w:r>
-        <w:t>-100tools_4mat.zip</w:t>
+        <w:t xml:space="preserve"> fw_v2_sync_2000game_10-100tools_4mat.zip</w:t>
       </w:r>
     </w:p>
     <w:p>
@@ -3320,7 +3322,7 @@
         <w:t>Agent Work Order Goals:</w:t>
       </w:r>
       <w:r>
-        <w:t xml:space="preserve"> mixed goals </w:t>
+        <w:t xml:space="preserve"> synced goals </w:t>
       </w:r>
     </w:p>
     <w:p>
@@ -3431,10 +3433,7 @@
         <w:t>Number of each tool per instance:</w:t>
       </w:r>
       <w:r>
-        <w:t xml:space="preserve"> </w:t>
-      </w:r>
-      <w:r>
-        <w:t>10</w:t>
+        <w:t xml:space="preserve"> 10</w:t>
       </w:r>
     </w:p>
     <w:p>
@@ -3474,11 +3473,6 @@
       <w:r>
         <w:t xml:space="preserve"> Titanium, Wood, Clay, Glass</w:t>
       </w:r>
-    </w:p>
-    <w:p>
-      <w:pPr>
-        <w:pStyle w:val="xmsonormal"/>
-      </w:pPr>
     </w:p>
     <w:p>
       <w:pPr>
@@ -3491,21 +3485,18 @@
           <w:b/>
           <w:bCs/>
         </w:rPr>
-        <w:t xml:space="preserve">Tournament name: </w:t>
-      </w:r>
-      <w:r>
-        <w:t xml:space="preserve"> </w:t>
-      </w:r>
-      <w:r>
-        <w:t>fw_v2_mixed_1000game_2-20tools_2mat.zip</w:t>
-      </w:r>
-    </w:p>
-    <w:p>
-      <w:pPr>
-        <w:pStyle w:val="xmsonormal"/>
-        <w:numPr>
-          <w:ilvl w:val="0"/>
-          <w:numId w:val="2"/>
+        <w:t>Tournament name:</w:t>
+      </w:r>
+      <w:r>
+        <w:t xml:space="preserve"> fw_v2_mixed_2000game_10-100tools_4mat.zip</w:t>
+      </w:r>
+    </w:p>
+    <w:p>
+      <w:pPr>
+        <w:pStyle w:val="xmsonormal"/>
+        <w:numPr>
+          <w:ilvl w:val="0"/>
+          <w:numId w:val="3"/>
         </w:numPr>
       </w:pPr>
       <w:r>
@@ -3524,7 +3515,7 @@
         <w:pStyle w:val="xmsonormal"/>
         <w:numPr>
           <w:ilvl w:val="0"/>
-          <w:numId w:val="2"/>
+          <w:numId w:val="3"/>
         </w:numPr>
       </w:pPr>
       <w:r>
@@ -3535,15 +3526,15 @@
         <w:t>Total game number:</w:t>
       </w:r>
       <w:r>
-        <w:t xml:space="preserve"> 1000 games</w:t>
-      </w:r>
-    </w:p>
-    <w:p>
-      <w:pPr>
-        <w:pStyle w:val="xmsonormal"/>
-        <w:numPr>
-          <w:ilvl w:val="0"/>
-          <w:numId w:val="2"/>
+        <w:t xml:space="preserve"> 2000 games</w:t>
+      </w:r>
+    </w:p>
+    <w:p>
+      <w:pPr>
+        <w:pStyle w:val="xmsonormal"/>
+        <w:numPr>
+          <w:ilvl w:val="0"/>
+          <w:numId w:val="3"/>
         </w:numPr>
       </w:pPr>
       <w:r>
@@ -3562,30 +3553,23 @@
         <w:pStyle w:val="xmsonormal"/>
         <w:numPr>
           <w:ilvl w:val="0"/>
-          <w:numId w:val="2"/>
-        </w:numPr>
-      </w:pPr>
-      <w:r>
-        <w:rPr>
-          <w:i/>
-          <w:iCs/>
-        </w:rPr>
-        <w:t>Task</w:t>
-      </w:r>
-      <w:r>
-        <w:rPr>
-          <w:i/>
-          <w:iCs/>
-        </w:rPr>
-        <w:t xml:space="preserve">s: </w:t>
-      </w:r>
-    </w:p>
-    <w:p>
-      <w:pPr>
-        <w:pStyle w:val="xmsonormal"/>
-        <w:numPr>
-          <w:ilvl w:val="1"/>
-          <w:numId w:val="2"/>
+          <w:numId w:val="3"/>
+        </w:numPr>
+      </w:pPr>
+      <w:r>
+        <w:rPr>
+          <w:i/>
+          <w:iCs/>
+        </w:rPr>
+        <w:t xml:space="preserve">Tasks: </w:t>
+      </w:r>
+    </w:p>
+    <w:p>
+      <w:pPr>
+        <w:pStyle w:val="xmsonormal"/>
+        <w:numPr>
+          <w:ilvl w:val="1"/>
+          <w:numId w:val="3"/>
         </w:numPr>
       </w:pPr>
       <w:r>
@@ -3604,33 +3588,26 @@
         <w:pStyle w:val="xmsonormal"/>
         <w:numPr>
           <w:ilvl w:val="1"/>
-          <w:numId w:val="2"/>
-        </w:numPr>
-      </w:pPr>
-      <w:r>
-        <w:rPr>
-          <w:i/>
-          <w:iCs/>
-        </w:rPr>
-        <w:t>U</w:t>
-      </w:r>
-      <w:r>
-        <w:rPr>
-          <w:i/>
-          <w:iCs/>
-        </w:rPr>
-        <w:t>nique tool types:</w:t>
-      </w:r>
-      <w:r>
-        <w:t xml:space="preserve"> Pickaxe, Hatchet</w:t>
-      </w:r>
-    </w:p>
-    <w:p>
-      <w:pPr>
-        <w:pStyle w:val="xmsonormal"/>
-        <w:numPr>
-          <w:ilvl w:val="1"/>
-          <w:numId w:val="2"/>
+          <w:numId w:val="3"/>
+        </w:numPr>
+      </w:pPr>
+      <w:r>
+        <w:rPr>
+          <w:i/>
+          <w:iCs/>
+        </w:rPr>
+        <w:t>Unique tool types:</w:t>
+      </w:r>
+      <w:r>
+        <w:t xml:space="preserve"> Pickaxe, Shovel, Hatchet, Glasscutter</w:t>
+      </w:r>
+    </w:p>
+    <w:p>
+      <w:pPr>
+        <w:pStyle w:val="xmsonormal"/>
+        <w:numPr>
+          <w:ilvl w:val="1"/>
+          <w:numId w:val="3"/>
         </w:numPr>
       </w:pPr>
       <w:r>
@@ -3641,15 +3618,15 @@
         <w:t>Number of each tool per instance:</w:t>
       </w:r>
       <w:r>
-        <w:t xml:space="preserve"> 2</w:t>
-      </w:r>
-    </w:p>
-    <w:p>
-      <w:pPr>
-        <w:pStyle w:val="xmsonormal"/>
-        <w:numPr>
-          <w:ilvl w:val="1"/>
-          <w:numId w:val="2"/>
+        <w:t xml:space="preserve"> 10</w:t>
+      </w:r>
+    </w:p>
+    <w:p>
+      <w:pPr>
+        <w:pStyle w:val="xmsonormal"/>
+        <w:numPr>
+          <w:ilvl w:val="1"/>
+          <w:numId w:val="3"/>
         </w:numPr>
       </w:pPr>
       <w:r>
@@ -3660,33 +3637,26 @@
         <w:t>Number of each tool total:</w:t>
       </w:r>
       <w:r>
-        <w:t xml:space="preserve"> 20</w:t>
-      </w:r>
-    </w:p>
-    <w:p>
-      <w:pPr>
-        <w:pStyle w:val="xmsonormal"/>
-        <w:numPr>
-          <w:ilvl w:val="1"/>
-          <w:numId w:val="2"/>
-        </w:numPr>
-      </w:pPr>
-      <w:r>
-        <w:rPr>
-          <w:i/>
-          <w:iCs/>
-        </w:rPr>
-        <w:t xml:space="preserve">Unique </w:t>
-      </w:r>
-      <w:r>
-        <w:rPr>
-          <w:i/>
-          <w:iCs/>
-        </w:rPr>
-        <w:t>Materials required:</w:t>
-      </w:r>
-      <w:r>
-        <w:t xml:space="preserve"> Titanium, Wood</w:t>
+        <w:t xml:space="preserve"> 100</w:t>
+      </w:r>
+    </w:p>
+    <w:p>
+      <w:pPr>
+        <w:pStyle w:val="xmsonormal"/>
+        <w:numPr>
+          <w:ilvl w:val="1"/>
+          <w:numId w:val="3"/>
+        </w:numPr>
+      </w:pPr>
+      <w:r>
+        <w:rPr>
+          <w:i/>
+          <w:iCs/>
+        </w:rPr>
+        <w:t>Unique Materials required:</w:t>
+      </w:r>
+      <w:r>
+        <w:t xml:space="preserve"> Titanium, Wood, Clay, Glass</w:t>
       </w:r>
     </w:p>
     <w:p>
@@ -3700,65 +3670,68 @@
           <w:b/>
           <w:bCs/>
         </w:rPr>
-        <w:t xml:space="preserve">Tournament name: </w:t>
+        <w:t>Tournament name:</w:t>
+      </w:r>
+      <w:r>
+        <w:t xml:space="preserve"> fw_v2_mixed_</w:t>
+      </w:r>
+      <w:r>
+        <w:t>4</w:t>
+      </w:r>
+      <w:r>
+        <w:t>000game_10-100tools_4mat.zip</w:t>
+      </w:r>
+    </w:p>
+    <w:p>
+      <w:pPr>
+        <w:pStyle w:val="xmsonormal"/>
+        <w:numPr>
+          <w:ilvl w:val="0"/>
+          <w:numId w:val="3"/>
+        </w:numPr>
+      </w:pPr>
+      <w:r>
+        <w:rPr>
+          <w:i/>
+          <w:iCs/>
+        </w:rPr>
+        <w:t>Agent Work Order Goals:</w:t>
+      </w:r>
+      <w:r>
+        <w:t xml:space="preserve"> mixed goals </w:t>
+      </w:r>
+    </w:p>
+    <w:p>
+      <w:pPr>
+        <w:pStyle w:val="xmsonormal"/>
+        <w:numPr>
+          <w:ilvl w:val="0"/>
+          <w:numId w:val="3"/>
+        </w:numPr>
+      </w:pPr>
+      <w:r>
+        <w:rPr>
+          <w:i/>
+          <w:iCs/>
+        </w:rPr>
+        <w:t>Total game number:</w:t>
       </w:r>
       <w:r>
         <w:t xml:space="preserve"> </w:t>
       </w:r>
       <w:r>
-        <w:t>fw_v2_</w:t>
-      </w:r>
-      <w:r>
-        <w:t>sync</w:t>
-      </w:r>
-      <w:r>
-        <w:t>_1000game_2-20tools_2mat.zip</w:t>
-      </w:r>
-    </w:p>
-    <w:p>
-      <w:pPr>
-        <w:pStyle w:val="xmsonormal"/>
-        <w:numPr>
-          <w:ilvl w:val="0"/>
-          <w:numId w:val="2"/>
-        </w:numPr>
-      </w:pPr>
-      <w:r>
-        <w:rPr>
-          <w:i/>
-          <w:iCs/>
-        </w:rPr>
-        <w:t>Agent Work Order Goals:</w:t>
-      </w:r>
-      <w:r>
-        <w:t xml:space="preserve"> synced goals </w:t>
-      </w:r>
-    </w:p>
-    <w:p>
-      <w:pPr>
-        <w:pStyle w:val="xmsonormal"/>
-        <w:numPr>
-          <w:ilvl w:val="0"/>
-          <w:numId w:val="2"/>
-        </w:numPr>
-      </w:pPr>
-      <w:r>
-        <w:rPr>
-          <w:i/>
-          <w:iCs/>
-        </w:rPr>
-        <w:t>Total game number:</w:t>
-      </w:r>
-      <w:r>
-        <w:t xml:space="preserve"> 1000 games</w:t>
-      </w:r>
-    </w:p>
-    <w:p>
-      <w:pPr>
-        <w:pStyle w:val="xmsonormal"/>
-        <w:numPr>
-          <w:ilvl w:val="0"/>
-          <w:numId w:val="2"/>
+        <w:t>4</w:t>
+      </w:r>
+      <w:r>
+        <w:t>000 games</w:t>
+      </w:r>
+    </w:p>
+    <w:p>
+      <w:pPr>
+        <w:pStyle w:val="xmsonormal"/>
+        <w:numPr>
+          <w:ilvl w:val="0"/>
+          <w:numId w:val="3"/>
         </w:numPr>
       </w:pPr>
       <w:r>
@@ -3777,30 +3750,23 @@
         <w:pStyle w:val="xmsonormal"/>
         <w:numPr>
           <w:ilvl w:val="0"/>
-          <w:numId w:val="2"/>
-        </w:numPr>
-      </w:pPr>
-      <w:r>
-        <w:rPr>
-          <w:i/>
-          <w:iCs/>
-        </w:rPr>
-        <w:t>Task</w:t>
-      </w:r>
-      <w:r>
-        <w:rPr>
-          <w:i/>
-          <w:iCs/>
-        </w:rPr>
-        <w:t xml:space="preserve">s: </w:t>
-      </w:r>
-    </w:p>
-    <w:p>
-      <w:pPr>
-        <w:pStyle w:val="xmsonormal"/>
-        <w:numPr>
-          <w:ilvl w:val="1"/>
-          <w:numId w:val="2"/>
+          <w:numId w:val="3"/>
+        </w:numPr>
+      </w:pPr>
+      <w:r>
+        <w:rPr>
+          <w:i/>
+          <w:iCs/>
+        </w:rPr>
+        <w:t xml:space="preserve">Tasks: </w:t>
+      </w:r>
+    </w:p>
+    <w:p>
+      <w:pPr>
+        <w:pStyle w:val="xmsonormal"/>
+        <w:numPr>
+          <w:ilvl w:val="1"/>
+          <w:numId w:val="3"/>
         </w:numPr>
       </w:pPr>
       <w:r>
@@ -3819,33 +3785,26 @@
         <w:pStyle w:val="xmsonormal"/>
         <w:numPr>
           <w:ilvl w:val="1"/>
-          <w:numId w:val="2"/>
-        </w:numPr>
-      </w:pPr>
-      <w:r>
-        <w:rPr>
-          <w:i/>
-          <w:iCs/>
-        </w:rPr>
-        <w:t>U</w:t>
-      </w:r>
-      <w:r>
-        <w:rPr>
-          <w:i/>
-          <w:iCs/>
-        </w:rPr>
-        <w:t>nique tool types:</w:t>
-      </w:r>
-      <w:r>
-        <w:t xml:space="preserve"> Pickaxe, Hatchet</w:t>
-      </w:r>
-    </w:p>
-    <w:p>
-      <w:pPr>
-        <w:pStyle w:val="xmsonormal"/>
-        <w:numPr>
-          <w:ilvl w:val="1"/>
-          <w:numId w:val="2"/>
+          <w:numId w:val="3"/>
+        </w:numPr>
+      </w:pPr>
+      <w:r>
+        <w:rPr>
+          <w:i/>
+          <w:iCs/>
+        </w:rPr>
+        <w:t>Unique tool types:</w:t>
+      </w:r>
+      <w:r>
+        <w:t xml:space="preserve"> Pickaxe, Shovel, Hatchet, Glasscutter</w:t>
+      </w:r>
+    </w:p>
+    <w:p>
+      <w:pPr>
+        <w:pStyle w:val="xmsonormal"/>
+        <w:numPr>
+          <w:ilvl w:val="1"/>
+          <w:numId w:val="3"/>
         </w:numPr>
       </w:pPr>
       <w:r>
@@ -3856,15 +3815,15 @@
         <w:t>Number of each tool per instance:</w:t>
       </w:r>
       <w:r>
-        <w:t xml:space="preserve"> 2</w:t>
-      </w:r>
-    </w:p>
-    <w:p>
-      <w:pPr>
-        <w:pStyle w:val="xmsonormal"/>
-        <w:numPr>
-          <w:ilvl w:val="1"/>
-          <w:numId w:val="2"/>
+        <w:t xml:space="preserve"> 10</w:t>
+      </w:r>
+    </w:p>
+    <w:p>
+      <w:pPr>
+        <w:pStyle w:val="xmsonormal"/>
+        <w:numPr>
+          <w:ilvl w:val="1"/>
+          <w:numId w:val="3"/>
         </w:numPr>
       </w:pPr>
       <w:r>
@@ -3875,36 +3834,38 @@
         <w:t>Number of each tool total:</w:t>
       </w:r>
       <w:r>
-        <w:t xml:space="preserve"> 20</w:t>
-      </w:r>
-    </w:p>
-    <w:p>
-      <w:pPr>
-        <w:pStyle w:val="xmsonormal"/>
-        <w:numPr>
-          <w:ilvl w:val="1"/>
-          <w:numId w:val="2"/>
-        </w:numPr>
-      </w:pPr>
-      <w:r>
-        <w:rPr>
-          <w:i/>
-          <w:iCs/>
-        </w:rPr>
-        <w:t xml:space="preserve">Unique </w:t>
-      </w:r>
-      <w:r>
-        <w:rPr>
-          <w:i/>
-          <w:iCs/>
-        </w:rPr>
-        <w:t>Materials required:</w:t>
-      </w:r>
-      <w:r>
-        <w:t xml:space="preserve"> Titanium, Wood</w:t>
-      </w:r>
-    </w:p>
-    <w:p/>
+        <w:t xml:space="preserve"> 100</w:t>
+      </w:r>
+    </w:p>
+    <w:p>
+      <w:pPr>
+        <w:pStyle w:val="xmsonormal"/>
+        <w:numPr>
+          <w:ilvl w:val="1"/>
+          <w:numId w:val="3"/>
+        </w:numPr>
+      </w:pPr>
+      <w:r>
+        <w:rPr>
+          <w:i/>
+          <w:iCs/>
+        </w:rPr>
+        <w:t>Unique Materials required:</w:t>
+      </w:r>
+      <w:r>
+        <w:t xml:space="preserve"> Titanium, Wood, Clay, Glass</w:t>
+      </w:r>
+    </w:p>
+    <w:p>
+      <w:pPr>
+        <w:pStyle w:val="xmsonormal"/>
+      </w:pPr>
+    </w:p>
+    <w:p>
+      <w:pPr>
+        <w:pStyle w:val="xmsonormal"/>
+      </w:pPr>
+    </w:p>
     <w:p>
       <w:r>
         <w:rPr>
@@ -3917,13 +3878,7 @@
         <w:t xml:space="preserve"> </w:t>
       </w:r>
       <w:r>
-        <w:t>fw_v2_mixed_1000game_</w:t>
-      </w:r>
-      <w:r>
-        <w:t>5</w:t>
-      </w:r>
-      <w:r>
-        <w:t>-20tools_2mat.zip</w:t>
+        <w:t>fw_v2_mixed_1000game_2-20tools_2mat.zip</w:t>
       </w:r>
     </w:p>
     <w:p>
@@ -4038,6 +3993,7 @@
           <w:i/>
           <w:iCs/>
         </w:rPr>
+        <w:lastRenderedPageBreak/>
         <w:t>U</w:t>
       </w:r>
       <w:r>
@@ -4064,11 +4020,10 @@
           <w:i/>
           <w:iCs/>
         </w:rPr>
-        <w:lastRenderedPageBreak/>
         <w:t>Number of each tool per instance:</w:t>
       </w:r>
       <w:r>
-        <w:t xml:space="preserve"> 5</w:t>
+        <w:t xml:space="preserve"> 2</w:t>
       </w:r>
     </w:p>
     <w:p>
@@ -4139,13 +4094,7 @@
         <w:t>sync</w:t>
       </w:r>
       <w:r>
-        <w:t>_1000game_</w:t>
-      </w:r>
-      <w:r>
-        <w:t>5</w:t>
-      </w:r>
-      <w:r>
-        <w:t>-20tools_2mat.zip</w:t>
+        <w:t>_1000game_2-20tools_2mat.zip</w:t>
       </w:r>
     </w:p>
     <w:p>
@@ -4289,7 +4238,7 @@
         <w:t>Number of each tool per instance:</w:t>
       </w:r>
       <w:r>
-        <w:t xml:space="preserve"> 5</w:t>
+        <w:t xml:space="preserve"> 2</w:t>
       </w:r>
     </w:p>
     <w:p>
@@ -4337,12 +4286,220 @@
         <w:t xml:space="preserve"> Titanium, Wood</w:t>
       </w:r>
     </w:p>
-    <w:p>
-      <w:pPr>
+    <w:p/>
+    <w:p>
+      <w:r>
         <w:rPr>
           <w:b/>
           <w:bCs/>
         </w:rPr>
+        <w:t xml:space="preserve">Tournament name: </w:t>
+      </w:r>
+      <w:r>
+        <w:t xml:space="preserve"> </w:t>
+      </w:r>
+      <w:r>
+        <w:t>fw_v2_mixed_1000game_</w:t>
+      </w:r>
+      <w:r>
+        <w:t>5</w:t>
+      </w:r>
+      <w:r>
+        <w:t>-20tools_2mat.zip</w:t>
+      </w:r>
+    </w:p>
+    <w:p>
+      <w:pPr>
+        <w:pStyle w:val="xmsonormal"/>
+        <w:numPr>
+          <w:ilvl w:val="0"/>
+          <w:numId w:val="2"/>
+        </w:numPr>
+      </w:pPr>
+      <w:r>
+        <w:rPr>
+          <w:i/>
+          <w:iCs/>
+        </w:rPr>
+        <w:t>Agent Work Order Goals:</w:t>
+      </w:r>
+      <w:r>
+        <w:t xml:space="preserve"> mixed goals </w:t>
+      </w:r>
+    </w:p>
+    <w:p>
+      <w:pPr>
+        <w:pStyle w:val="xmsonormal"/>
+        <w:numPr>
+          <w:ilvl w:val="0"/>
+          <w:numId w:val="2"/>
+        </w:numPr>
+      </w:pPr>
+      <w:r>
+        <w:rPr>
+          <w:i/>
+          <w:iCs/>
+        </w:rPr>
+        <w:t>Total game number:</w:t>
+      </w:r>
+      <w:r>
+        <w:t xml:space="preserve"> 1000 games</w:t>
+      </w:r>
+    </w:p>
+    <w:p>
+      <w:pPr>
+        <w:pStyle w:val="xmsonormal"/>
+        <w:numPr>
+          <w:ilvl w:val="0"/>
+          <w:numId w:val="2"/>
+        </w:numPr>
+      </w:pPr>
+      <w:r>
+        <w:rPr>
+          <w:i/>
+          <w:iCs/>
+        </w:rPr>
+        <w:t>Work Order Batch Size</w:t>
+      </w:r>
+      <w:r>
+        <w:t xml:space="preserve">: 20 instances per work order before goal change </w:t>
+      </w:r>
+    </w:p>
+    <w:p>
+      <w:pPr>
+        <w:pStyle w:val="xmsonormal"/>
+        <w:numPr>
+          <w:ilvl w:val="0"/>
+          <w:numId w:val="2"/>
+        </w:numPr>
+      </w:pPr>
+      <w:r>
+        <w:rPr>
+          <w:i/>
+          <w:iCs/>
+        </w:rPr>
+        <w:t>Task</w:t>
+      </w:r>
+      <w:r>
+        <w:rPr>
+          <w:i/>
+          <w:iCs/>
+        </w:rPr>
+        <w:t xml:space="preserve">s: </w:t>
+      </w:r>
+    </w:p>
+    <w:p>
+      <w:pPr>
+        <w:pStyle w:val="xmsonormal"/>
+        <w:numPr>
+          <w:ilvl w:val="1"/>
+          <w:numId w:val="2"/>
+        </w:numPr>
+      </w:pPr>
+      <w:r>
+        <w:rPr>
+          <w:i/>
+          <w:iCs/>
+        </w:rPr>
+        <w:t xml:space="preserve">Task Type: </w:t>
+      </w:r>
+      <w:r>
+        <w:t>Assembly task</w:t>
+      </w:r>
+    </w:p>
+    <w:p>
+      <w:pPr>
+        <w:pStyle w:val="xmsonormal"/>
+        <w:numPr>
+          <w:ilvl w:val="1"/>
+          <w:numId w:val="2"/>
+        </w:numPr>
+      </w:pPr>
+      <w:r>
+        <w:rPr>
+          <w:i/>
+          <w:iCs/>
+        </w:rPr>
+        <w:t>U</w:t>
+      </w:r>
+      <w:r>
+        <w:rPr>
+          <w:i/>
+          <w:iCs/>
+        </w:rPr>
+        <w:t>nique tool types:</w:t>
+      </w:r>
+      <w:r>
+        <w:t xml:space="preserve"> Pickaxe, Hatchet</w:t>
+      </w:r>
+    </w:p>
+    <w:p>
+      <w:pPr>
+        <w:pStyle w:val="xmsonormal"/>
+        <w:numPr>
+          <w:ilvl w:val="1"/>
+          <w:numId w:val="2"/>
+        </w:numPr>
+      </w:pPr>
+      <w:r>
+        <w:rPr>
+          <w:i/>
+          <w:iCs/>
+        </w:rPr>
+        <w:t>Number of each tool per instance:</w:t>
+      </w:r>
+      <w:r>
+        <w:t xml:space="preserve"> 5</w:t>
+      </w:r>
+    </w:p>
+    <w:p>
+      <w:pPr>
+        <w:pStyle w:val="xmsonormal"/>
+        <w:numPr>
+          <w:ilvl w:val="1"/>
+          <w:numId w:val="2"/>
+        </w:numPr>
+      </w:pPr>
+      <w:r>
+        <w:rPr>
+          <w:i/>
+          <w:iCs/>
+        </w:rPr>
+        <w:t>Number of each tool total:</w:t>
+      </w:r>
+      <w:r>
+        <w:t xml:space="preserve"> 20</w:t>
+      </w:r>
+    </w:p>
+    <w:p>
+      <w:pPr>
+        <w:pStyle w:val="xmsonormal"/>
+        <w:numPr>
+          <w:ilvl w:val="1"/>
+          <w:numId w:val="2"/>
+        </w:numPr>
+      </w:pPr>
+      <w:r>
+        <w:rPr>
+          <w:i/>
+          <w:iCs/>
+        </w:rPr>
+        <w:t xml:space="preserve">Unique </w:t>
+      </w:r>
+      <w:r>
+        <w:rPr>
+          <w:i/>
+          <w:iCs/>
+        </w:rPr>
+        <w:t>Materials required:</w:t>
+      </w:r>
+      <w:r>
+        <w:t xml:space="preserve"> Titanium, Wood</w:t>
+      </w:r>
+    </w:p>
+    <w:p>
+      <w:pPr>
+        <w:pStyle w:val="xmsonormal"/>
       </w:pPr>
     </w:p>
     <w:p>
@@ -4351,6 +4508,230 @@
           <w:b/>
           <w:bCs/>
         </w:rPr>
+        <w:t xml:space="preserve">Tournament name: </w:t>
+      </w:r>
+      <w:r>
+        <w:t xml:space="preserve"> </w:t>
+      </w:r>
+      <w:r>
+        <w:t>fw_v2_</w:t>
+      </w:r>
+      <w:r>
+        <w:t>sync</w:t>
+      </w:r>
+      <w:r>
+        <w:t>_1000game_</w:t>
+      </w:r>
+      <w:r>
+        <w:t>5</w:t>
+      </w:r>
+      <w:r>
+        <w:t>-20tools_2mat.zip</w:t>
+      </w:r>
+    </w:p>
+    <w:p>
+      <w:pPr>
+        <w:pStyle w:val="xmsonormal"/>
+        <w:numPr>
+          <w:ilvl w:val="0"/>
+          <w:numId w:val="2"/>
+        </w:numPr>
+      </w:pPr>
+      <w:r>
+        <w:rPr>
+          <w:i/>
+          <w:iCs/>
+        </w:rPr>
+        <w:t>Agent Work Order Goals:</w:t>
+      </w:r>
+      <w:r>
+        <w:t xml:space="preserve"> synced goals </w:t>
+      </w:r>
+    </w:p>
+    <w:p>
+      <w:pPr>
+        <w:pStyle w:val="xmsonormal"/>
+        <w:numPr>
+          <w:ilvl w:val="0"/>
+          <w:numId w:val="2"/>
+        </w:numPr>
+      </w:pPr>
+      <w:r>
+        <w:rPr>
+          <w:i/>
+          <w:iCs/>
+        </w:rPr>
+        <w:t>Total game number:</w:t>
+      </w:r>
+      <w:r>
+        <w:t xml:space="preserve"> 1000 games</w:t>
+      </w:r>
+    </w:p>
+    <w:p>
+      <w:pPr>
+        <w:pStyle w:val="xmsonormal"/>
+        <w:numPr>
+          <w:ilvl w:val="0"/>
+          <w:numId w:val="2"/>
+        </w:numPr>
+      </w:pPr>
+      <w:r>
+        <w:rPr>
+          <w:i/>
+          <w:iCs/>
+        </w:rPr>
+        <w:t>Work Order Batch Size</w:t>
+      </w:r>
+      <w:r>
+        <w:t xml:space="preserve">: 20 instances per work order before goal change </w:t>
+      </w:r>
+    </w:p>
+    <w:p>
+      <w:pPr>
+        <w:pStyle w:val="xmsonormal"/>
+        <w:numPr>
+          <w:ilvl w:val="0"/>
+          <w:numId w:val="2"/>
+        </w:numPr>
+      </w:pPr>
+      <w:r>
+        <w:rPr>
+          <w:i/>
+          <w:iCs/>
+        </w:rPr>
+        <w:t>Task</w:t>
+      </w:r>
+      <w:r>
+        <w:rPr>
+          <w:i/>
+          <w:iCs/>
+        </w:rPr>
+        <w:t xml:space="preserve">s: </w:t>
+      </w:r>
+    </w:p>
+    <w:p>
+      <w:pPr>
+        <w:pStyle w:val="xmsonormal"/>
+        <w:numPr>
+          <w:ilvl w:val="1"/>
+          <w:numId w:val="2"/>
+        </w:numPr>
+      </w:pPr>
+      <w:r>
+        <w:rPr>
+          <w:i/>
+          <w:iCs/>
+        </w:rPr>
+        <w:t xml:space="preserve">Task Type: </w:t>
+      </w:r>
+      <w:r>
+        <w:t>Assembly task</w:t>
+      </w:r>
+    </w:p>
+    <w:p>
+      <w:pPr>
+        <w:pStyle w:val="xmsonormal"/>
+        <w:numPr>
+          <w:ilvl w:val="1"/>
+          <w:numId w:val="2"/>
+        </w:numPr>
+      </w:pPr>
+      <w:r>
+        <w:rPr>
+          <w:i/>
+          <w:iCs/>
+        </w:rPr>
+        <w:t>U</w:t>
+      </w:r>
+      <w:r>
+        <w:rPr>
+          <w:i/>
+          <w:iCs/>
+        </w:rPr>
+        <w:t>nique tool types:</w:t>
+      </w:r>
+      <w:r>
+        <w:t xml:space="preserve"> Pickaxe, Hatchet</w:t>
+      </w:r>
+    </w:p>
+    <w:p>
+      <w:pPr>
+        <w:pStyle w:val="xmsonormal"/>
+        <w:numPr>
+          <w:ilvl w:val="1"/>
+          <w:numId w:val="2"/>
+        </w:numPr>
+      </w:pPr>
+      <w:r>
+        <w:rPr>
+          <w:i/>
+          <w:iCs/>
+        </w:rPr>
+        <w:t>Number of each tool per instance:</w:t>
+      </w:r>
+      <w:r>
+        <w:t xml:space="preserve"> 5</w:t>
+      </w:r>
+    </w:p>
+    <w:p>
+      <w:pPr>
+        <w:pStyle w:val="xmsonormal"/>
+        <w:numPr>
+          <w:ilvl w:val="1"/>
+          <w:numId w:val="2"/>
+        </w:numPr>
+      </w:pPr>
+      <w:r>
+        <w:rPr>
+          <w:i/>
+          <w:iCs/>
+        </w:rPr>
+        <w:t>Number of each tool total:</w:t>
+      </w:r>
+      <w:r>
+        <w:t xml:space="preserve"> 20</w:t>
+      </w:r>
+    </w:p>
+    <w:p>
+      <w:pPr>
+        <w:pStyle w:val="xmsonormal"/>
+        <w:numPr>
+          <w:ilvl w:val="1"/>
+          <w:numId w:val="2"/>
+        </w:numPr>
+      </w:pPr>
+      <w:r>
+        <w:rPr>
+          <w:i/>
+          <w:iCs/>
+        </w:rPr>
+        <w:t xml:space="preserve">Unique </w:t>
+      </w:r>
+      <w:r>
+        <w:rPr>
+          <w:i/>
+          <w:iCs/>
+        </w:rPr>
+        <w:t>Materials required:</w:t>
+      </w:r>
+      <w:r>
+        <w:t xml:space="preserve"> Titanium, Wood</w:t>
+      </w:r>
+    </w:p>
+    <w:p>
+      <w:pPr>
+        <w:rPr>
+          <w:b/>
+          <w:bCs/>
+        </w:rPr>
+      </w:pPr>
+    </w:p>
+    <w:p>
+      <w:r>
+        <w:rPr>
+          <w:b/>
+          <w:bCs/>
+        </w:rPr>
         <w:t>Tournament name:</w:t>
       </w:r>
       <w:r>
@@ -4443,6 +4824,7 @@
           <w:i/>
           <w:iCs/>
         </w:rPr>
+        <w:lastRenderedPageBreak/>
         <w:t xml:space="preserve">Task Type: </w:t>
       </w:r>
       <w:r>
@@ -5709,6 +6091,15 @@
 </file>
 
 <file path=customXml/item1.xml><?xml version="1.0" encoding="utf-8"?>
+<?mso-contentType ?>
+<FormTemplates xmlns="http://schemas.microsoft.com/sharepoint/v3/contenttype/forms">
+  <Display>DocumentLibraryForm</Display>
+  <Edit>DocumentLibraryForm</Edit>
+  <New>DocumentLibraryForm</New>
+</FormTemplates>
+</file>
+
+<file path=customXml/item2.xml><?xml version="1.0" encoding="utf-8"?>
 <ct:contentTypeSchema xmlns:ct="http://schemas.microsoft.com/office/2006/metadata/contentType" xmlns:ma="http://schemas.microsoft.com/office/2006/metadata/properties/metaAttributes" ct:_="" ma:_="" ma:contentTypeName="Document" ma:contentTypeID="0x010100EA27BEF716CF02408D7A8074454A0F90" ma:contentTypeVersion="16" ma:contentTypeDescription="Create a new document." ma:contentTypeScope="" ma:versionID="2a62b760072b998ba4c12e9fc2c4876f">
   <xsd:schema xmlns:xsd="http://www.w3.org/2001/XMLSchema" xmlns:xs="http://www.w3.org/2001/XMLSchema" xmlns:p="http://schemas.microsoft.com/office/2006/metadata/properties" xmlns:ns2="63098ba0-6e21-440b-8e8c-e00fcfe9ced5" xmlns:ns3="5785a206-a66d-461a-95f7-9a1e825ce32f" targetNamespace="http://schemas.microsoft.com/office/2006/metadata/properties" ma:root="true" ma:fieldsID="d04a983867315217254ccb3299350009" ns2:_="" ns3:_="">
     <xsd:import namespace="63098ba0-6e21-440b-8e8c-e00fcfe9ced5"/>
@@ -5951,16 +6342,15 @@
 </ct:contentTypeSchema>
 </file>
 
-<file path=customXml/item2.xml><?xml version="1.0" encoding="utf-8"?>
-<?mso-contentType ?>
-<FormTemplates xmlns="http://schemas.microsoft.com/sharepoint/v3/contenttype/forms">
-  <Display>DocumentLibraryForm</Display>
-  <Edit>DocumentLibraryForm</Edit>
-  <New>DocumentLibraryForm</New>
-</FormTemplates>
+<file path=customXml/itemProps1.xml><?xml version="1.0" encoding="utf-8"?>
+<ds:datastoreItem xmlns:ds="http://schemas.openxmlformats.org/officeDocument/2006/customXml" ds:itemID="{9F250F69-BFD4-48D3-8D41-F3EB5308FE03}">
+  <ds:schemaRefs>
+    <ds:schemaRef ds:uri="http://schemas.microsoft.com/sharepoint/v3/contenttype/forms"/>
+  </ds:schemaRefs>
+</ds:datastoreItem>
 </file>
 
-<file path=customXml/itemProps1.xml><?xml version="1.0" encoding="utf-8"?>
+<file path=customXml/itemProps2.xml><?xml version="1.0" encoding="utf-8"?>
 <ds:datastoreItem xmlns:ds="http://schemas.openxmlformats.org/officeDocument/2006/customXml" ds:itemID="{4434F4A2-7735-4DAF-B3BF-97DE8605EFF6}">
   <ds:schemaRefs>
     <ds:schemaRef ds:uri="http://schemas.microsoft.com/office/2006/metadata/contentType"/>
@@ -5977,12 +6367,4 @@
     <ds:schemaRef ds:uri="http://schemas.microsoft.com/internal/obd"/>
   </ds:schemaRefs>
 </ds:datastoreItem>
-</file>
-
-<file path=customXml/itemProps2.xml><?xml version="1.0" encoding="utf-8"?>
-<ds:datastoreItem xmlns:ds="http://schemas.openxmlformats.org/officeDocument/2006/customXml" ds:itemID="{9F250F69-BFD4-48D3-8D41-F3EB5308FE03}">
-  <ds:schemaRefs>
-    <ds:schemaRef ds:uri="http://schemas.microsoft.com/sharepoint/v3/contenttype/forms"/>
-  </ds:schemaRefs>
-</ds:datastoreItem>
 </file>
</xml_diff>